<commit_message>
continued documentation, added OBJECT_DETECTION, DEBUG_OBJECT_DETECTION
</commit_message>
<xml_diff>
--- a/Dokumentation/Stand Oster/Oster Studienarbeit Positionserkennung in einem FPGA .docx
+++ b/Dokumentation/Stand Oster/Oster Studienarbeit Positionserkennung in einem FPGA .docx
@@ -89,7 +89,7 @@
           <w:r>
             <w:fldChar w:fldCharType="separate"/>
           </w:r>
-          <w:hyperlink w:anchor="_Toc79323198" w:history="1">
+          <w:hyperlink w:anchor="_Toc79383867" w:history="1">
             <w:r>
               <w:rPr>
                 <w:rStyle w:val="Hyperlink"/>
@@ -116,7 +116,7 @@
                 <w:noProof/>
                 <w:webHidden/>
               </w:rPr>
-              <w:instrText xml:space="preserve"> PAGEREF _Toc79323198 \h </w:instrText>
+              <w:instrText xml:space="preserve"> PAGEREF _Toc79383867 \h </w:instrText>
             </w:r>
             <w:r>
               <w:rPr>
@@ -159,7 +159,7 @@
               <w:lang w:eastAsia="de-DE"/>
             </w:rPr>
           </w:pPr>
-          <w:hyperlink w:anchor="_Toc79323199" w:history="1">
+          <w:hyperlink w:anchor="_Toc79383868" w:history="1">
             <w:r>
               <w:rPr>
                 <w:rStyle w:val="Hyperlink"/>
@@ -186,7 +186,7 @@
                 <w:noProof/>
                 <w:webHidden/>
               </w:rPr>
-              <w:instrText xml:space="preserve"> PAGEREF _Toc79323199 \h </w:instrText>
+              <w:instrText xml:space="preserve"> PAGEREF _Toc79383868 \h </w:instrText>
             </w:r>
             <w:r>
               <w:rPr>
@@ -229,7 +229,7 @@
               <w:lang w:eastAsia="de-DE"/>
             </w:rPr>
           </w:pPr>
-          <w:hyperlink w:anchor="_Toc79323200" w:history="1">
+          <w:hyperlink w:anchor="_Toc79383869" w:history="1">
             <w:r>
               <w:rPr>
                 <w:rStyle w:val="Hyperlink"/>
@@ -256,7 +256,7 @@
                 <w:noProof/>
                 <w:webHidden/>
               </w:rPr>
-              <w:instrText xml:space="preserve"> PAGEREF _Toc79323200 \h </w:instrText>
+              <w:instrText xml:space="preserve"> PAGEREF _Toc79383869 \h </w:instrText>
             </w:r>
             <w:r>
               <w:rPr>
@@ -299,7 +299,7 @@
               <w:lang w:eastAsia="de-DE"/>
             </w:rPr>
           </w:pPr>
-          <w:hyperlink w:anchor="_Toc79323201" w:history="1">
+          <w:hyperlink w:anchor="_Toc79383870" w:history="1">
             <w:r>
               <w:rPr>
                 <w:rStyle w:val="Hyperlink"/>
@@ -326,7 +326,7 @@
                 <w:noProof/>
                 <w:webHidden/>
               </w:rPr>
-              <w:instrText xml:space="preserve"> PAGEREF _Toc79323201 \h </w:instrText>
+              <w:instrText xml:space="preserve"> PAGEREF _Toc79383870 \h </w:instrText>
             </w:r>
             <w:r>
               <w:rPr>
@@ -369,7 +369,7 @@
               <w:lang w:eastAsia="de-DE"/>
             </w:rPr>
           </w:pPr>
-          <w:hyperlink w:anchor="_Toc79323202" w:history="1">
+          <w:hyperlink w:anchor="_Toc79383871" w:history="1">
             <w:r>
               <w:rPr>
                 <w:rStyle w:val="Hyperlink"/>
@@ -396,7 +396,7 @@
                 <w:noProof/>
                 <w:webHidden/>
               </w:rPr>
-              <w:instrText xml:space="preserve"> PAGEREF _Toc79323202 \h </w:instrText>
+              <w:instrText xml:space="preserve"> PAGEREF _Toc79383871 \h </w:instrText>
             </w:r>
             <w:r>
               <w:rPr>
@@ -439,7 +439,7 @@
               <w:lang w:eastAsia="de-DE"/>
             </w:rPr>
           </w:pPr>
-          <w:hyperlink w:anchor="_Toc79323203" w:history="1">
+          <w:hyperlink w:anchor="_Toc79383872" w:history="1">
             <w:r>
               <w:rPr>
                 <w:rStyle w:val="Hyperlink"/>
@@ -466,7 +466,7 @@
                 <w:noProof/>
                 <w:webHidden/>
               </w:rPr>
-              <w:instrText xml:space="preserve"> PAGEREF _Toc79323203 \h </w:instrText>
+              <w:instrText xml:space="preserve"> PAGEREF _Toc79383872 \h </w:instrText>
             </w:r>
             <w:r>
               <w:rPr>
@@ -509,7 +509,7 @@
               <w:lang w:eastAsia="de-DE"/>
             </w:rPr>
           </w:pPr>
-          <w:hyperlink w:anchor="_Toc79323204" w:history="1">
+          <w:hyperlink w:anchor="_Toc79383873" w:history="1">
             <w:r>
               <w:rPr>
                 <w:rStyle w:val="Hyperlink"/>
@@ -536,7 +536,7 @@
                 <w:noProof/>
                 <w:webHidden/>
               </w:rPr>
-              <w:instrText xml:space="preserve"> PAGEREF _Toc79323204 \h </w:instrText>
+              <w:instrText xml:space="preserve"> PAGEREF _Toc79383873 \h </w:instrText>
             </w:r>
             <w:r>
               <w:rPr>
@@ -579,7 +579,7 @@
               <w:lang w:eastAsia="de-DE"/>
             </w:rPr>
           </w:pPr>
-          <w:hyperlink w:anchor="_Toc79323205" w:history="1">
+          <w:hyperlink w:anchor="_Toc79383874" w:history="1">
             <w:r>
               <w:rPr>
                 <w:rStyle w:val="Hyperlink"/>
@@ -606,7 +606,7 @@
                 <w:noProof/>
                 <w:webHidden/>
               </w:rPr>
-              <w:instrText xml:space="preserve"> PAGEREF _Toc79323205 \h </w:instrText>
+              <w:instrText xml:space="preserve"> PAGEREF _Toc79383874 \h </w:instrText>
             </w:r>
             <w:r>
               <w:rPr>
@@ -649,7 +649,7 @@
               <w:lang w:eastAsia="de-DE"/>
             </w:rPr>
           </w:pPr>
-          <w:hyperlink w:anchor="_Toc79323206" w:history="1">
+          <w:hyperlink w:anchor="_Toc79383875" w:history="1">
             <w:r>
               <w:rPr>
                 <w:rStyle w:val="Hyperlink"/>
@@ -676,7 +676,7 @@
                 <w:noProof/>
                 <w:webHidden/>
               </w:rPr>
-              <w:instrText xml:space="preserve"> PAGEREF _Toc79323206 \h </w:instrText>
+              <w:instrText xml:space="preserve"> PAGEREF _Toc79383875 \h </w:instrText>
             </w:r>
             <w:r>
               <w:rPr>
@@ -719,7 +719,7 @@
               <w:lang w:eastAsia="de-DE"/>
             </w:rPr>
           </w:pPr>
-          <w:hyperlink w:anchor="_Toc79323207" w:history="1">
+          <w:hyperlink w:anchor="_Toc79383876" w:history="1">
             <w:r>
               <w:rPr>
                 <w:rStyle w:val="Hyperlink"/>
@@ -746,7 +746,7 @@
                 <w:noProof/>
                 <w:webHidden/>
               </w:rPr>
-              <w:instrText xml:space="preserve"> PAGEREF _Toc79323207 \h </w:instrText>
+              <w:instrText xml:space="preserve"> PAGEREF _Toc79383876 \h </w:instrText>
             </w:r>
             <w:r>
               <w:rPr>
@@ -789,7 +789,7 @@
               <w:lang w:eastAsia="de-DE"/>
             </w:rPr>
           </w:pPr>
-          <w:hyperlink w:anchor="_Toc79323208" w:history="1">
+          <w:hyperlink w:anchor="_Toc79383877" w:history="1">
             <w:r>
               <w:rPr>
                 <w:rStyle w:val="Hyperlink"/>
@@ -816,7 +816,7 @@
                 <w:noProof/>
                 <w:webHidden/>
               </w:rPr>
-              <w:instrText xml:space="preserve"> PAGEREF _Toc79323208 \h </w:instrText>
+              <w:instrText xml:space="preserve"> PAGEREF _Toc79383877 \h </w:instrText>
             </w:r>
             <w:r>
               <w:rPr>
@@ -859,7 +859,7 @@
               <w:lang w:eastAsia="de-DE"/>
             </w:rPr>
           </w:pPr>
-          <w:hyperlink w:anchor="_Toc79323209" w:history="1">
+          <w:hyperlink w:anchor="_Toc79383878" w:history="1">
             <w:r>
               <w:rPr>
                 <w:rStyle w:val="Hyperlink"/>
@@ -886,7 +886,7 @@
                 <w:noProof/>
                 <w:webHidden/>
               </w:rPr>
-              <w:instrText xml:space="preserve"> PAGEREF _Toc79323209 \h </w:instrText>
+              <w:instrText xml:space="preserve"> PAGEREF _Toc79383878 \h </w:instrText>
             </w:r>
             <w:r>
               <w:rPr>
@@ -929,7 +929,7 @@
               <w:lang w:eastAsia="de-DE"/>
             </w:rPr>
           </w:pPr>
-          <w:hyperlink w:anchor="_Toc79323210" w:history="1">
+          <w:hyperlink w:anchor="_Toc79383879" w:history="1">
             <w:r>
               <w:rPr>
                 <w:rStyle w:val="Hyperlink"/>
@@ -956,7 +956,7 @@
                 <w:noProof/>
                 <w:webHidden/>
               </w:rPr>
-              <w:instrText xml:space="preserve"> PAGEREF _Toc79323210 \h </w:instrText>
+              <w:instrText xml:space="preserve"> PAGEREF _Toc79383879 \h </w:instrText>
             </w:r>
             <w:r>
               <w:rPr>
@@ -999,7 +999,7 @@
               <w:lang w:eastAsia="de-DE"/>
             </w:rPr>
           </w:pPr>
-          <w:hyperlink w:anchor="_Toc79323211" w:history="1">
+          <w:hyperlink w:anchor="_Toc79383880" w:history="1">
             <w:r>
               <w:rPr>
                 <w:rStyle w:val="Hyperlink"/>
@@ -1026,7 +1026,7 @@
                 <w:noProof/>
                 <w:webHidden/>
               </w:rPr>
-              <w:instrText xml:space="preserve"> PAGEREF _Toc79323211 \h </w:instrText>
+              <w:instrText xml:space="preserve"> PAGEREF _Toc79383880 \h </w:instrText>
             </w:r>
             <w:r>
               <w:rPr>
@@ -1069,7 +1069,7 @@
               <w:lang w:eastAsia="de-DE"/>
             </w:rPr>
           </w:pPr>
-          <w:hyperlink w:anchor="_Toc79323212" w:history="1">
+          <w:hyperlink w:anchor="_Toc79383881" w:history="1">
             <w:r>
               <w:rPr>
                 <w:rStyle w:val="Hyperlink"/>
@@ -1096,7 +1096,7 @@
                 <w:noProof/>
                 <w:webHidden/>
               </w:rPr>
-              <w:instrText xml:space="preserve"> PAGEREF _Toc79323212 \h </w:instrText>
+              <w:instrText xml:space="preserve"> PAGEREF _Toc79383881 \h </w:instrText>
             </w:r>
             <w:r>
               <w:rPr>
@@ -1139,7 +1139,7 @@
               <w:lang w:eastAsia="de-DE"/>
             </w:rPr>
           </w:pPr>
-          <w:hyperlink w:anchor="_Toc79323213" w:history="1">
+          <w:hyperlink w:anchor="_Toc79383882" w:history="1">
             <w:r>
               <w:rPr>
                 <w:rStyle w:val="Hyperlink"/>
@@ -1166,7 +1166,7 @@
                 <w:noProof/>
                 <w:webHidden/>
               </w:rPr>
-              <w:instrText xml:space="preserve"> PAGEREF _Toc79323213 \h </w:instrText>
+              <w:instrText xml:space="preserve"> PAGEREF _Toc79383882 \h </w:instrText>
             </w:r>
             <w:r>
               <w:rPr>
@@ -1209,7 +1209,7 @@
               <w:lang w:eastAsia="de-DE"/>
             </w:rPr>
           </w:pPr>
-          <w:hyperlink w:anchor="_Toc79323214" w:history="1">
+          <w:hyperlink w:anchor="_Toc79383883" w:history="1">
             <w:r>
               <w:rPr>
                 <w:rStyle w:val="Hyperlink"/>
@@ -1236,7 +1236,7 @@
                 <w:noProof/>
                 <w:webHidden/>
               </w:rPr>
-              <w:instrText xml:space="preserve"> PAGEREF _Toc79323214 \h </w:instrText>
+              <w:instrText xml:space="preserve"> PAGEREF _Toc79383883 \h </w:instrText>
             </w:r>
             <w:r>
               <w:rPr>
@@ -1279,7 +1279,7 @@
               <w:lang w:eastAsia="de-DE"/>
             </w:rPr>
           </w:pPr>
-          <w:hyperlink w:anchor="_Toc79323215" w:history="1">
+          <w:hyperlink w:anchor="_Toc79383884" w:history="1">
             <w:r>
               <w:rPr>
                 <w:rStyle w:val="Hyperlink"/>
@@ -1306,7 +1306,7 @@
                 <w:noProof/>
                 <w:webHidden/>
               </w:rPr>
-              <w:instrText xml:space="preserve"> PAGEREF _Toc79323215 \h </w:instrText>
+              <w:instrText xml:space="preserve"> PAGEREF _Toc79383884 \h </w:instrText>
             </w:r>
             <w:r>
               <w:rPr>
@@ -1349,7 +1349,7 @@
               <w:lang w:eastAsia="de-DE"/>
             </w:rPr>
           </w:pPr>
-          <w:hyperlink w:anchor="_Toc79323216" w:history="1">
+          <w:hyperlink w:anchor="_Toc79383885" w:history="1">
             <w:r>
               <w:rPr>
                 <w:rStyle w:val="Hyperlink"/>
@@ -1376,7 +1376,7 @@
                 <w:noProof/>
                 <w:webHidden/>
               </w:rPr>
-              <w:instrText xml:space="preserve"> PAGEREF _Toc79323216 \h </w:instrText>
+              <w:instrText xml:space="preserve"> PAGEREF _Toc79383885 \h </w:instrText>
             </w:r>
             <w:r>
               <w:rPr>
@@ -1419,7 +1419,7 @@
               <w:lang w:eastAsia="de-DE"/>
             </w:rPr>
           </w:pPr>
-          <w:hyperlink w:anchor="_Toc79323217" w:history="1">
+          <w:hyperlink w:anchor="_Toc79383886" w:history="1">
             <w:r>
               <w:rPr>
                 <w:rStyle w:val="Hyperlink"/>
@@ -1446,7 +1446,7 @@
                 <w:noProof/>
                 <w:webHidden/>
               </w:rPr>
-              <w:instrText xml:space="preserve"> PAGEREF _Toc79323217 \h </w:instrText>
+              <w:instrText xml:space="preserve"> PAGEREF _Toc79383886 \h </w:instrText>
             </w:r>
             <w:r>
               <w:rPr>
@@ -1489,7 +1489,7 @@
               <w:lang w:eastAsia="de-DE"/>
             </w:rPr>
           </w:pPr>
-          <w:hyperlink w:anchor="_Toc79323218" w:history="1">
+          <w:hyperlink w:anchor="_Toc79383887" w:history="1">
             <w:r>
               <w:rPr>
                 <w:rStyle w:val="Hyperlink"/>
@@ -1516,7 +1516,7 @@
                 <w:noProof/>
                 <w:webHidden/>
               </w:rPr>
-              <w:instrText xml:space="preserve"> PAGEREF _Toc79323218 \h </w:instrText>
+              <w:instrText xml:space="preserve"> PAGEREF _Toc79383887 \h </w:instrText>
             </w:r>
             <w:r>
               <w:rPr>
@@ -1559,7 +1559,7 @@
               <w:lang w:eastAsia="de-DE"/>
             </w:rPr>
           </w:pPr>
-          <w:hyperlink w:anchor="_Toc79323219" w:history="1">
+          <w:hyperlink w:anchor="_Toc79383888" w:history="1">
             <w:r>
               <w:rPr>
                 <w:rStyle w:val="Hyperlink"/>
@@ -1586,7 +1586,7 @@
                 <w:noProof/>
                 <w:webHidden/>
               </w:rPr>
-              <w:instrText xml:space="preserve"> PAGEREF _Toc79323219 \h </w:instrText>
+              <w:instrText xml:space="preserve"> PAGEREF _Toc79383888 \h </w:instrText>
             </w:r>
             <w:r>
               <w:rPr>
@@ -1629,7 +1629,7 @@
               <w:lang w:eastAsia="de-DE"/>
             </w:rPr>
           </w:pPr>
-          <w:hyperlink w:anchor="_Toc79323220" w:history="1">
+          <w:hyperlink w:anchor="_Toc79383889" w:history="1">
             <w:r>
               <w:rPr>
                 <w:rStyle w:val="Hyperlink"/>
@@ -1656,7 +1656,7 @@
                 <w:noProof/>
                 <w:webHidden/>
               </w:rPr>
-              <w:instrText xml:space="preserve"> PAGEREF _Toc79323220 \h </w:instrText>
+              <w:instrText xml:space="preserve"> PAGEREF _Toc79383889 \h </w:instrText>
             </w:r>
             <w:r>
               <w:rPr>
@@ -1699,7 +1699,7 @@
               <w:lang w:eastAsia="de-DE"/>
             </w:rPr>
           </w:pPr>
-          <w:hyperlink w:anchor="_Toc79323221" w:history="1">
+          <w:hyperlink w:anchor="_Toc79383890" w:history="1">
             <w:r>
               <w:rPr>
                 <w:rStyle w:val="Hyperlink"/>
@@ -1726,7 +1726,7 @@
                 <w:noProof/>
                 <w:webHidden/>
               </w:rPr>
-              <w:instrText xml:space="preserve"> PAGEREF _Toc79323221 \h </w:instrText>
+              <w:instrText xml:space="preserve"> PAGEREF _Toc79383890 \h </w:instrText>
             </w:r>
             <w:r>
               <w:rPr>
@@ -1769,7 +1769,7 @@
               <w:lang w:eastAsia="de-DE"/>
             </w:rPr>
           </w:pPr>
-          <w:hyperlink w:anchor="_Toc79323222" w:history="1">
+          <w:hyperlink w:anchor="_Toc79383891" w:history="1">
             <w:r>
               <w:rPr>
                 <w:rStyle w:val="Hyperlink"/>
@@ -1796,7 +1796,7 @@
                 <w:noProof/>
                 <w:webHidden/>
               </w:rPr>
-              <w:instrText xml:space="preserve"> PAGEREF _Toc79323222 \h </w:instrText>
+              <w:instrText xml:space="preserve"> PAGEREF _Toc79383891 \h </w:instrText>
             </w:r>
             <w:r>
               <w:rPr>
@@ -1839,7 +1839,7 @@
               <w:lang w:eastAsia="de-DE"/>
             </w:rPr>
           </w:pPr>
-          <w:hyperlink w:anchor="_Toc79323223" w:history="1">
+          <w:hyperlink w:anchor="_Toc79383892" w:history="1">
             <w:r>
               <w:rPr>
                 <w:rStyle w:val="Hyperlink"/>
@@ -1866,7 +1866,7 @@
                 <w:noProof/>
                 <w:webHidden/>
               </w:rPr>
-              <w:instrText xml:space="preserve"> PAGEREF _Toc79323223 \h </w:instrText>
+              <w:instrText xml:space="preserve"> PAGEREF _Toc79383892 \h </w:instrText>
             </w:r>
             <w:r>
               <w:rPr>
@@ -1909,7 +1909,7 @@
               <w:lang w:eastAsia="de-DE"/>
             </w:rPr>
           </w:pPr>
-          <w:hyperlink w:anchor="_Toc79323224" w:history="1">
+          <w:hyperlink w:anchor="_Toc79383893" w:history="1">
             <w:r>
               <w:rPr>
                 <w:rStyle w:val="Hyperlink"/>
@@ -1936,7 +1936,7 @@
                 <w:noProof/>
                 <w:webHidden/>
               </w:rPr>
-              <w:instrText xml:space="preserve"> PAGEREF _Toc79323224 \h </w:instrText>
+              <w:instrText xml:space="preserve"> PAGEREF _Toc79383893 \h </w:instrText>
             </w:r>
             <w:r>
               <w:rPr>
@@ -1979,7 +1979,7 @@
               <w:lang w:eastAsia="de-DE"/>
             </w:rPr>
           </w:pPr>
-          <w:hyperlink w:anchor="_Toc79323225" w:history="1">
+          <w:hyperlink w:anchor="_Toc79383894" w:history="1">
             <w:r>
               <w:rPr>
                 <w:rStyle w:val="Hyperlink"/>
@@ -2006,7 +2006,7 @@
                 <w:noProof/>
                 <w:webHidden/>
               </w:rPr>
-              <w:instrText xml:space="preserve"> PAGEREF _Toc79323225 \h </w:instrText>
+              <w:instrText xml:space="preserve"> PAGEREF _Toc79383894 \h </w:instrText>
             </w:r>
             <w:r>
               <w:rPr>
@@ -2049,27 +2049,13 @@
               <w:lang w:eastAsia="de-DE"/>
             </w:rPr>
           </w:pPr>
-          <w:hyperlink w:anchor="_Toc79323226" w:history="1">
+          <w:hyperlink w:anchor="_Toc79383895" w:history="1">
             <w:r>
               <w:rPr>
                 <w:rStyle w:val="Hyperlink"/>
                 <w:noProof/>
               </w:rPr>
-              <w:t>Testbench „LINE_D</w:t>
-            </w:r>
-            <w:r>
-              <w:rPr>
-                <w:rStyle w:val="Hyperlink"/>
-                <w:noProof/>
-              </w:rPr>
-              <w:t>E</w:t>
-            </w:r>
-            <w:r>
-              <w:rPr>
-                <w:rStyle w:val="Hyperlink"/>
-                <w:noProof/>
-              </w:rPr>
-              <w:t>TECTION_CONV_TB“</w:t>
+              <w:t>Testbench „LINE_DETECTION_CONV_TB“</w:t>
             </w:r>
             <w:r>
               <w:rPr>
@@ -2090,7 +2076,7 @@
                 <w:noProof/>
                 <w:webHidden/>
               </w:rPr>
-              <w:instrText xml:space="preserve"> PAGEREF _Toc79323226 \h </w:instrText>
+              <w:instrText xml:space="preserve"> PAGEREF _Toc79383895 \h </w:instrText>
             </w:r>
             <w:r>
               <w:rPr>
@@ -2133,7 +2119,7 @@
               <w:lang w:eastAsia="de-DE"/>
             </w:rPr>
           </w:pPr>
-          <w:hyperlink w:anchor="_Toc79323227" w:history="1">
+          <w:hyperlink w:anchor="_Toc79383896" w:history="1">
             <w:r>
               <w:rPr>
                 <w:rStyle w:val="Hyperlink"/>
@@ -2160,7 +2146,77 @@
                 <w:noProof/>
                 <w:webHidden/>
               </w:rPr>
-              <w:instrText xml:space="preserve"> PAGEREF _Toc79323227 \h </w:instrText>
+              <w:instrText xml:space="preserve"> PAGEREF _Toc79383896 \h </w:instrText>
+            </w:r>
+            <w:r>
+              <w:rPr>
+                <w:noProof/>
+                <w:webHidden/>
+              </w:rPr>
+            </w:r>
+            <w:r>
+              <w:rPr>
+                <w:noProof/>
+                <w:webHidden/>
+              </w:rPr>
+              <w:fldChar w:fldCharType="separate"/>
+            </w:r>
+            <w:r>
+              <w:rPr>
+                <w:noProof/>
+                <w:webHidden/>
+              </w:rPr>
+              <w:t>27</w:t>
+            </w:r>
+            <w:r>
+              <w:rPr>
+                <w:noProof/>
+                <w:webHidden/>
+              </w:rPr>
+              <w:fldChar w:fldCharType="end"/>
+            </w:r>
+          </w:hyperlink>
+        </w:p>
+        <w:p>
+          <w:pPr>
+            <w:pStyle w:val="Verzeichnis3"/>
+            <w:tabs>
+              <w:tab w:val="right" w:leader="dot" w:pos="9062"/>
+            </w:tabs>
+            <w:rPr>
+              <w:rFonts w:eastAsiaTheme="minorEastAsia"/>
+              <w:noProof/>
+              <w:lang w:eastAsia="de-DE"/>
+            </w:rPr>
+          </w:pPr>
+          <w:hyperlink w:anchor="_Toc79383897" w:history="1">
+            <w:r>
+              <w:rPr>
+                <w:rStyle w:val="Hyperlink"/>
+                <w:noProof/>
+              </w:rPr>
+              <w:t>Interner Aufbau Modul „OBJECT_DETECTION“</w:t>
+            </w:r>
+            <w:r>
+              <w:rPr>
+                <w:noProof/>
+                <w:webHidden/>
+              </w:rPr>
+              <w:tab/>
+            </w:r>
+            <w:r>
+              <w:rPr>
+                <w:noProof/>
+                <w:webHidden/>
+              </w:rPr>
+              <w:fldChar w:fldCharType="begin"/>
+            </w:r>
+            <w:r>
+              <w:rPr>
+                <w:noProof/>
+                <w:webHidden/>
+              </w:rPr>
+              <w:instrText xml:space="preserve"> PAGEREF _Toc79383897 \h </w:instrText>
             </w:r>
             <w:r>
               <w:rPr>
@@ -2203,13 +2259,13 @@
               <w:lang w:eastAsia="de-DE"/>
             </w:rPr>
           </w:pPr>
-          <w:hyperlink w:anchor="_Toc79323228" w:history="1">
+          <w:hyperlink w:anchor="_Toc79383898" w:history="1">
             <w:r>
               <w:rPr>
                 <w:rStyle w:val="Hyperlink"/>
                 <w:noProof/>
               </w:rPr>
-              <w:t>Modul: DEB_OBJ_DETECTION</w:t>
+              <w:t>Modul: DEBUG_OBJ_DETECTION</w:t>
             </w:r>
             <w:r>
               <w:rPr>
@@ -2230,7 +2286,7 @@
                 <w:noProof/>
                 <w:webHidden/>
               </w:rPr>
-              <w:instrText xml:space="preserve"> PAGEREF _Toc79323228 \h </w:instrText>
+              <w:instrText xml:space="preserve"> PAGEREF _Toc79383898 \h </w:instrText>
             </w:r>
             <w:r>
               <w:rPr>
@@ -2263,7 +2319,7 @@
         </w:p>
         <w:p>
           <w:pPr>
-            <w:pStyle w:val="Verzeichnis1"/>
+            <w:pStyle w:val="Verzeichnis3"/>
             <w:tabs>
               <w:tab w:val="right" w:leader="dot" w:pos="9062"/>
             </w:tabs>
@@ -2273,13 +2329,13 @@
               <w:lang w:eastAsia="de-DE"/>
             </w:rPr>
           </w:pPr>
-          <w:hyperlink w:anchor="_Toc79323229" w:history="1">
+          <w:hyperlink w:anchor="_Toc79383899" w:history="1">
             <w:r>
               <w:rPr>
                 <w:rStyle w:val="Hyperlink"/>
                 <w:noProof/>
               </w:rPr>
-              <w:t>Literaturverzeichnis</w:t>
+              <w:t>Interner Aufbau Modul „DEBUG_OBJECT_DETECTION“</w:t>
             </w:r>
             <w:r>
               <w:rPr>
@@ -2300,7 +2356,7 @@
                 <w:noProof/>
                 <w:webHidden/>
               </w:rPr>
-              <w:instrText xml:space="preserve"> PAGEREF _Toc79323229 \h </w:instrText>
+              <w:instrText xml:space="preserve"> PAGEREF _Toc79383899 \h </w:instrText>
             </w:r>
             <w:r>
               <w:rPr>
@@ -4905,7 +4961,7 @@
             <w:noProof/>
             <w:webHidden/>
           </w:rPr>
-          <w:t>25</w:t>
+          <w:t>26</w:t>
         </w:r>
         <w:r>
           <w:rPr>
@@ -4928,7 +4984,7 @@
       <w:pPr>
         <w:pStyle w:val="berschrift1"/>
       </w:pPr>
-      <w:bookmarkStart w:id="0" w:name="_Toc79323198"/>
+      <w:bookmarkStart w:id="0" w:name="_Toc79383867"/>
       <w:r>
         <w:lastRenderedPageBreak/>
         <w:t>Einleitung</w:t>
@@ -5223,7 +5279,7 @@
       <w:pPr>
         <w:pStyle w:val="berschrift1"/>
       </w:pPr>
-      <w:bookmarkStart w:id="1" w:name="_Toc79323199"/>
+      <w:bookmarkStart w:id="1" w:name="_Toc79383868"/>
       <w:r>
         <w:lastRenderedPageBreak/>
         <w:t>Digitale Bildverarbeitung</w:t>
@@ -5254,7 +5310,7 @@
       <w:pPr>
         <w:pStyle w:val="berschrift2"/>
       </w:pPr>
-      <w:bookmarkStart w:id="2" w:name="_Toc79323200"/>
+      <w:bookmarkStart w:id="2" w:name="_Toc79383869"/>
       <w:r>
         <w:t>Funktionsweise Darstellung von Pixeln</w:t>
       </w:r>
@@ -5344,10 +5400,7 @@
         <w:fldChar w:fldCharType="begin"/>
       </w:r>
       <w:r>
-        <w:instrText xml:space="preserve"> SEQ Abbildung \* </w:instrText>
-      </w:r>
-      <w:r>
-        <w:instrText xml:space="preserve">ARABIC </w:instrText>
+        <w:instrText xml:space="preserve"> SEQ Abbildung \* ARABIC </w:instrText>
       </w:r>
       <w:r>
         <w:fldChar w:fldCharType="separate"/>
@@ -5493,7 +5546,7 @@
       <w:pPr>
         <w:pStyle w:val="berschrift2"/>
       </w:pPr>
-      <w:bookmarkStart w:id="6" w:name="_Toc79323201"/>
+      <w:bookmarkStart w:id="6" w:name="_Toc79383870"/>
       <w:r>
         <w:lastRenderedPageBreak/>
         <w:t>Farbunterschiede erkennen</w:t>
@@ -5796,7 +5849,7 @@
       <w:pPr>
         <w:pStyle w:val="berschrift1"/>
       </w:pPr>
-      <w:bookmarkStart w:id="9" w:name="_Toc79323202"/>
+      <w:bookmarkStart w:id="9" w:name="_Toc79383871"/>
       <w:r>
         <w:lastRenderedPageBreak/>
         <w:t>Übersicht Zustand</w:t>
@@ -6091,7 +6144,7 @@
       <w:r>
         <w:br w:type="page"/>
       </w:r>
-      <w:bookmarkStart w:id="16" w:name="_Toc79323203"/>
+      <w:bookmarkStart w:id="16" w:name="_Toc79383872"/>
       <w:r>
         <w:lastRenderedPageBreak/>
         <w:t xml:space="preserve">Modul: </w:t>
@@ -6364,7 +6417,7 @@
       <w:pPr>
         <w:pStyle w:val="berschrift3"/>
       </w:pPr>
-      <w:bookmarkStart w:id="22" w:name="_Toc79323204"/>
+      <w:bookmarkStart w:id="22" w:name="_Toc79383873"/>
       <w:r>
         <w:t>Kameramodi: Taps, horizontales und vertikales Timing</w:t>
       </w:r>
@@ -6444,7 +6497,7 @@
       <w:pPr>
         <w:pStyle w:val="berschrift3"/>
       </w:pPr>
-      <w:bookmarkStart w:id="23" w:name="_Toc79323205"/>
+      <w:bookmarkStart w:id="23" w:name="_Toc79383874"/>
       <w:r>
         <w:lastRenderedPageBreak/>
         <w:t>Horizontales Timing 2 Tap</w:t>
@@ -6672,7 +6725,7 @@
       <w:pPr>
         <w:pStyle w:val="berschrift3"/>
       </w:pPr>
-      <w:bookmarkStart w:id="27" w:name="_Toc79323206"/>
+      <w:bookmarkStart w:id="27" w:name="_Toc79383875"/>
       <w:r>
         <w:t>Vertikales Timing</w:t>
       </w:r>
@@ -6900,7 +6953,7 @@
       <w:pPr>
         <w:pStyle w:val="berschrift2"/>
       </w:pPr>
-      <w:bookmarkStart w:id="31" w:name="_Toc79323207"/>
+      <w:bookmarkStart w:id="31" w:name="_Toc79383876"/>
       <w:r>
         <w:lastRenderedPageBreak/>
         <w:t xml:space="preserve">Modul: </w:t>
@@ -7229,7 +7282,7 @@
       <w:pPr>
         <w:pStyle w:val="berschrift3"/>
       </w:pPr>
-      <w:bookmarkStart w:id="34" w:name="_Toc79323208"/>
+      <w:bookmarkStart w:id="34" w:name="_Toc79383877"/>
       <w:r>
         <w:t xml:space="preserve">Aufbau Intern: </w:t>
       </w:r>
@@ -7360,7 +7413,7 @@
       <w:r>
         <w:br w:type="page"/>
       </w:r>
-      <w:bookmarkStart w:id="38" w:name="_Toc79323209"/>
+      <w:bookmarkStart w:id="38" w:name="_Toc79383878"/>
       <w:r>
         <w:lastRenderedPageBreak/>
         <w:t xml:space="preserve">Modul: </w:t>
@@ -7575,7 +7628,7 @@
       <w:pPr>
         <w:pStyle w:val="berschrift3"/>
       </w:pPr>
-      <w:bookmarkStart w:id="41" w:name="_Toc79323210"/>
+      <w:bookmarkStart w:id="41" w:name="_Toc79383879"/>
       <w:r>
         <w:t xml:space="preserve">Aufbau Intern: </w:t>
       </w:r>
@@ -7834,7 +7887,7 @@
       <w:pPr>
         <w:pStyle w:val="berschrift2"/>
       </w:pPr>
-      <w:bookmarkStart w:id="46" w:name="_Toc79323211"/>
+      <w:bookmarkStart w:id="46" w:name="_Toc79383880"/>
       <w:r>
         <w:lastRenderedPageBreak/>
         <w:t xml:space="preserve">Modul: </w:t>
@@ -8254,7 +8307,7 @@
       <w:pPr>
         <w:pStyle w:val="berschrift3"/>
       </w:pPr>
-      <w:bookmarkStart w:id="50" w:name="_Toc79323212"/>
+      <w:bookmarkStart w:id="50" w:name="_Toc79383881"/>
       <w:r>
         <w:t>Funktionsweise Interface</w:t>
       </w:r>
@@ -8416,7 +8469,7 @@
       <w:pPr>
         <w:pStyle w:val="berschrift2"/>
       </w:pPr>
-      <w:bookmarkStart w:id="53" w:name="_Toc79323213"/>
+      <w:bookmarkStart w:id="53" w:name="_Toc79383882"/>
       <w:r>
         <w:lastRenderedPageBreak/>
         <w:t>Modul: SDRAM Controller</w:t>
@@ -8793,7 +8846,7 @@
       <w:r>
         <w:br w:type="page"/>
       </w:r>
-      <w:bookmarkStart w:id="57" w:name="_Toc79323214"/>
+      <w:bookmarkStart w:id="57" w:name="_Toc79383883"/>
       <w:r>
         <w:lastRenderedPageBreak/>
         <w:t xml:space="preserve">Modul: </w:t>
@@ -8936,7 +8989,7 @@
       <w:pPr>
         <w:pStyle w:val="berschrift3"/>
       </w:pPr>
-      <w:bookmarkStart w:id="60" w:name="_Toc79323215"/>
+      <w:bookmarkStart w:id="60" w:name="_Toc79383884"/>
       <w:r>
         <w:t xml:space="preserve">Interne </w:t>
       </w:r>
@@ -9081,7 +9134,7 @@
       <w:pPr>
         <w:pStyle w:val="berschrift2"/>
       </w:pPr>
-      <w:bookmarkStart w:id="63" w:name="_Toc79323216"/>
+      <w:bookmarkStart w:id="63" w:name="_Toc79383885"/>
       <w:r>
         <w:lastRenderedPageBreak/>
         <w:t xml:space="preserve">Modul: </w:t>
@@ -10243,7 +10296,7 @@
       <w:pPr>
         <w:pStyle w:val="berschrift3"/>
       </w:pPr>
-      <w:bookmarkStart w:id="75" w:name="_Toc79323217"/>
+      <w:bookmarkStart w:id="75" w:name="_Toc79383886"/>
       <w:r>
         <w:t>Aufbau</w:t>
       </w:r>
@@ -10379,7 +10432,7 @@
       <w:pPr>
         <w:pStyle w:val="berschrift2"/>
       </w:pPr>
-      <w:bookmarkStart w:id="78" w:name="_Toc79323218"/>
+      <w:bookmarkStart w:id="78" w:name="_Toc79383887"/>
       <w:r>
         <w:lastRenderedPageBreak/>
         <w:t>Modul</w:t>
@@ -11314,7 +11367,7 @@
       <w:r>
         <w:br w:type="page"/>
       </w:r>
-      <w:bookmarkStart w:id="94" w:name="_Toc79323219"/>
+      <w:bookmarkStart w:id="94" w:name="_Toc79383888"/>
       <w:r>
         <w:lastRenderedPageBreak/>
         <w:t xml:space="preserve">Modul: </w:t>
@@ -11844,7 +11897,7 @@
       <w:pPr>
         <w:pStyle w:val="berschrift2"/>
       </w:pPr>
-      <w:bookmarkStart w:id="106" w:name="_Toc79323220"/>
+      <w:bookmarkStart w:id="106" w:name="_Toc79383889"/>
       <w:r>
         <w:lastRenderedPageBreak/>
         <w:t>VGA Ausgabe</w:t>
@@ -12054,7 +12107,7 @@
       <w:pPr>
         <w:pStyle w:val="berschrift1"/>
       </w:pPr>
-      <w:bookmarkStart w:id="110" w:name="_Toc79323221"/>
+      <w:bookmarkStart w:id="110" w:name="_Toc79383890"/>
       <w:r>
         <w:lastRenderedPageBreak/>
         <w:t>Übersicht Zustand</w:t>
@@ -12437,7 +12490,7 @@
       <w:pPr>
         <w:pStyle w:val="berschrift2"/>
       </w:pPr>
-      <w:bookmarkStart w:id="118" w:name="_Toc79323222"/>
+      <w:bookmarkStart w:id="118" w:name="_Toc79383891"/>
       <w:r>
         <w:lastRenderedPageBreak/>
         <w:t>Funktionsweise/Anknüpfung an Vorheriges</w:t>
@@ -12775,10 +12828,7 @@
         <w:fldChar w:fldCharType="begin"/>
       </w:r>
       <w:r>
-        <w:instrText xml:space="preserve"> SEQ Abbildung \* </w:instrText>
-      </w:r>
-      <w:r>
-        <w:instrText xml:space="preserve">ARABIC </w:instrText>
+        <w:instrText xml:space="preserve"> SEQ Abbildung \* ARABIC </w:instrText>
       </w:r>
       <w:r>
         <w:fldChar w:fldCharType="separate"/>
@@ -12842,7 +12892,13 @@
         <w:t xml:space="preserve"> zeigt </w:t>
       </w:r>
       <w:r>
-        <w:t xml:space="preserve">das Anfang und Ende eines Objektes über die Änderung der Farbintensität herauszufinden ist. </w:t>
+        <w:t xml:space="preserve">das Anfang und Ende eines Objektes über die Änderung der Farbintensität herauszufinden </w:t>
+      </w:r>
+      <w:r>
+        <w:t>sind</w:t>
+      </w:r>
+      <w:r>
+        <w:t xml:space="preserve">. </w:t>
       </w:r>
       <w:r>
         <w:t>Diese Daten beziehen sich immer nur auf eine Zeile</w:t>
@@ -12867,6 +12923,74 @@
       </w:r>
     </w:p>
     <w:p>
+      <w:pPr>
+        <w:keepNext/>
+        <w:jc w:val="center"/>
+      </w:pPr>
+      <w:r>
+        <w:rPr>
+          <w:noProof/>
+        </w:rPr>
+        <w:drawing>
+          <wp:inline distT="0" distB="0" distL="0" distR="0" wp14:anchorId="01CA1D31" wp14:editId="29DFD445">
+            <wp:extent cx="3809695" cy="1898621"/>
+            <wp:effectExtent l="0" t="0" r="635" b="6985"/>
+            <wp:docPr id="53" name="Grafik 53"/>
+            <wp:cNvGraphicFramePr>
+              <a:graphicFrameLocks xmlns:a="http://schemas.openxmlformats.org/drawingml/2006/main" noChangeAspect="1"/>
+            </wp:cNvGraphicFramePr>
+            <a:graphic xmlns:a="http://schemas.openxmlformats.org/drawingml/2006/main">
+              <a:graphicData uri="http://schemas.openxmlformats.org/drawingml/2006/picture">
+                <pic:pic xmlns:pic="http://schemas.openxmlformats.org/drawingml/2006/picture">
+                  <pic:nvPicPr>
+                    <pic:cNvPr id="1" name=""/>
+                    <pic:cNvPicPr/>
+                  </pic:nvPicPr>
+                  <pic:blipFill>
+                    <a:blip r:embed="rId48"/>
+                    <a:stretch>
+                      <a:fillRect/>
+                    </a:stretch>
+                  </pic:blipFill>
+                  <pic:spPr>
+                    <a:xfrm>
+                      <a:off x="0" y="0"/>
+                      <a:ext cx="3830168" cy="1908824"/>
+                    </a:xfrm>
+                    <a:prstGeom prst="rect">
+                      <a:avLst/>
+                    </a:prstGeom>
+                  </pic:spPr>
+                </pic:pic>
+              </a:graphicData>
+            </a:graphic>
+          </wp:inline>
+        </w:drawing>
+      </w:r>
+    </w:p>
+    <w:p>
+      <w:pPr>
+        <w:pStyle w:val="Beschriftung"/>
+        <w:jc w:val="center"/>
+      </w:pPr>
+      <w:bookmarkStart w:id="125" w:name="_Ref79376239"/>
+      <w:r>
+        <w:t xml:space="preserve">Abbildung </w:t>
+      </w:r>
+      <w:fldSimple w:instr=" SEQ Abbildung \* ARABIC ">
+        <w:r>
+          <w:rPr>
+            <w:noProof/>
+          </w:rPr>
+          <w:t>32</w:t>
+        </w:r>
+      </w:fldSimple>
+      <w:bookmarkEnd w:id="125"/>
+      <w:r>
+        <w:t>: Zählen der Zeilen in dem ein Objekt erkannt wurde</w:t>
+      </w:r>
+    </w:p>
+    <w:p>
       <w:r>
         <w:t xml:space="preserve">Diese Funktion der Zeilenweise Erkennung von Start und Ende ist in dem Modul „LINE_DETECTION_CONV“ implementiert. </w:t>
       </w:r>
@@ -12902,11 +13026,11 @@
       <w:pPr>
         <w:pStyle w:val="berschrift2"/>
       </w:pPr>
-      <w:bookmarkStart w:id="125" w:name="_Toc79323223"/>
+      <w:bookmarkStart w:id="126" w:name="_Toc79383892"/>
       <w:r>
         <w:t>Übersicht aktueller Zustand</w:t>
       </w:r>
-      <w:bookmarkEnd w:id="125"/>
+      <w:bookmarkEnd w:id="126"/>
     </w:p>
     <w:p>
       <w:r>
@@ -12940,7 +13064,7 @@
                     </pic:cNvPicPr>
                   </pic:nvPicPr>
                   <pic:blipFill>
-                    <a:blip r:embed="rId48" cstate="print">
+                    <a:blip r:embed="rId49" cstate="print">
                       <a:extLst>
                         <a:ext uri="{28A0092B-C50C-407E-A947-70E740481C1C}">
                           <a14:useLocalDpi xmlns:a14="http://schemas.microsoft.com/office/drawing/2010/main" val="0"/>
@@ -12976,8 +13100,8 @@
         <w:pStyle w:val="Beschriftung"/>
         <w:jc w:val="center"/>
       </w:pPr>
-      <w:bookmarkStart w:id="126" w:name="_Ref79151027"/>
-      <w:bookmarkStart w:id="127" w:name="_Toc79231964"/>
+      <w:bookmarkStart w:id="127" w:name="_Ref79151027"/>
+      <w:bookmarkStart w:id="128" w:name="_Toc79231964"/>
       <w:r>
         <w:t xml:space="preserve">Abbildung </w:t>
       </w:r>
@@ -12994,7 +13118,7 @@
         <w:rPr>
           <w:noProof/>
         </w:rPr>
-        <w:t>32</w:t>
+        <w:t>33</w:t>
       </w:r>
       <w:r>
         <w:rPr>
@@ -13002,11 +13126,11 @@
         </w:rPr>
         <w:fldChar w:fldCharType="end"/>
       </w:r>
-      <w:bookmarkEnd w:id="126"/>
+      <w:bookmarkEnd w:id="127"/>
       <w:r>
         <w:t>: Übersicht Zustand Module nach Studienarbeit Oster,2021</w:t>
       </w:r>
-      <w:bookmarkEnd w:id="127"/>
+      <w:bookmarkEnd w:id="128"/>
     </w:p>
     <w:p>
       <w:r>
@@ -13028,7 +13152,7 @@
         <w:rPr>
           <w:noProof/>
         </w:rPr>
-        <w:t>32</w:t>
+        <w:t>33</w:t>
       </w:r>
       <w:r>
         <w:fldChar w:fldCharType="end"/>
@@ -13065,12 +13189,12 @@
       <w:pPr>
         <w:pStyle w:val="berschrift2"/>
       </w:pPr>
-      <w:bookmarkStart w:id="128" w:name="_Toc79323224"/>
+      <w:bookmarkStart w:id="129" w:name="_Toc79383893"/>
       <w:r>
         <w:lastRenderedPageBreak/>
         <w:t>Modul: LINE_DETECTION_CONV</w:t>
       </w:r>
-      <w:bookmarkEnd w:id="128"/>
+      <w:bookmarkEnd w:id="129"/>
     </w:p>
     <w:p>
       <w:r>
@@ -13147,7 +13271,7 @@
                     <pic:cNvPicPr/>
                   </pic:nvPicPr>
                   <pic:blipFill>
-                    <a:blip r:embed="rId49"/>
+                    <a:blip r:embed="rId50"/>
                     <a:stretch>
                       <a:fillRect/>
                     </a:stretch>
@@ -13173,7 +13297,7 @@
         <w:pStyle w:val="Beschriftung"/>
         <w:jc w:val="center"/>
       </w:pPr>
-      <w:bookmarkStart w:id="129" w:name="_Toc79231965"/>
+      <w:bookmarkStart w:id="130" w:name="_Toc79231965"/>
       <w:r>
         <w:t xml:space="preserve">Abbildung </w:t>
       </w:r>
@@ -13190,7 +13314,7 @@
         <w:rPr>
           <w:noProof/>
         </w:rPr>
-        <w:t>33</w:t>
+        <w:t>34</w:t>
       </w:r>
       <w:r>
         <w:rPr>
@@ -13201,7 +13325,7 @@
       <w:r>
         <w:t>: Blockschaltbild</w:t>
       </w:r>
-      <w:bookmarkEnd w:id="129"/>
+      <w:bookmarkEnd w:id="130"/>
     </w:p>
     <w:p>
       <w:pPr>
@@ -13711,25 +13835,27 @@
       </w:pPr>
       <w:proofErr w:type="spellStart"/>
       <w:r>
-        <w:t>cur_pxl_pos_x</w:t>
+        <w:t>det_obj_found</w:t>
       </w:r>
       <w:proofErr w:type="spellEnd"/>
       <w:r>
-        <w:t>:</w:t>
-      </w:r>
-      <w:r>
-        <w:t xml:space="preserve"> </w:t>
-      </w:r>
-      <w:r>
-        <w:t>Eingang „</w:t>
+        <w:t>: Objekt erkannt, „</w:t>
       </w:r>
       <w:proofErr w:type="spellStart"/>
       <w:r>
-        <w:t>pxl_pos_x</w:t>
+        <w:t>det_obj_x_pos_beg</w:t>
       </w:r>
       <w:proofErr w:type="spellEnd"/>
       <w:r>
-        <w:t>“ verzögert um einen Takt</w:t>
+        <w:t>“ und „</w:t>
+      </w:r>
+      <w:proofErr w:type="spellStart"/>
+      <w:r>
+        <w:t>det_obj_x_pos_end</w:t>
+      </w:r>
+      <w:proofErr w:type="spellEnd"/>
+      <w:r>
+        <w:t>“ sind valide</w:t>
       </w:r>
     </w:p>
     <w:p>
@@ -13746,7 +13872,7 @@
       </w:pPr>
       <w:proofErr w:type="spellStart"/>
       <w:r>
-        <w:t>cur_pxl_pos_y</w:t>
+        <w:t>cur_pxl_pos_x</w:t>
       </w:r>
       <w:proofErr w:type="spellEnd"/>
       <w:r>
@@ -13760,7 +13886,7 @@
       </w:r>
       <w:proofErr w:type="spellStart"/>
       <w:r>
-        <w:t>pxl_pos_y</w:t>
+        <w:t>pxl_pos_x</w:t>
       </w:r>
       <w:proofErr w:type="spellEnd"/>
       <w:r>
@@ -13781,41 +13907,76 @@
       </w:pPr>
       <w:proofErr w:type="spellStart"/>
       <w:r>
-        <w:t>debug_out</w:t>
+        <w:t>cur_pxl_pos_y</w:t>
       </w:r>
       <w:proofErr w:type="spellEnd"/>
       <w:r>
-        <w:t xml:space="preserve">: </w:t>
+        <w:t>:</w:t>
+      </w:r>
+      <w:r>
+        <w:t xml:space="preserve"> </w:t>
+      </w:r>
+      <w:r>
+        <w:t>Eingang „</w:t>
       </w:r>
       <w:proofErr w:type="spellStart"/>
       <w:r>
-        <w:t>Debug</w:t>
+        <w:t>pxl_pos_y</w:t>
       </w:r>
       <w:proofErr w:type="spellEnd"/>
       <w:r>
-        <w:t xml:space="preserve"> Ausgabe für die </w:t>
-      </w:r>
-      <w:proofErr w:type="spellStart"/>
-      <w:r>
-        <w:t>Testbench</w:t>
-      </w:r>
-      <w:proofErr w:type="spellEnd"/>
-      <w:r>
-        <w:t xml:space="preserve"> oder 7-Segmentanzeige</w:t>
-      </w:r>
-    </w:p>
-    <w:p>
-      <w:pPr>
+        <w:t>“ verzögert um einen Takt</w:t>
+      </w:r>
+    </w:p>
+    <w:p>
+      <w:pPr>
+        <w:pStyle w:val="Listenabsatz"/>
+        <w:numPr>
+          <w:ilvl w:val="0"/>
+          <w:numId w:val="5"/>
+        </w:numPr>
         <w:rPr>
           <w:b/>
           <w:bCs/>
         </w:rPr>
       </w:pPr>
-      <w:r>
+      <w:proofErr w:type="spellStart"/>
+      <w:r>
+        <w:t>debug_out</w:t>
+      </w:r>
+      <w:proofErr w:type="spellEnd"/>
+      <w:r>
+        <w:t xml:space="preserve">: </w:t>
+      </w:r>
+      <w:proofErr w:type="spellStart"/>
+      <w:r>
+        <w:t>Debug</w:t>
+      </w:r>
+      <w:proofErr w:type="spellEnd"/>
+      <w:r>
+        <w:t xml:space="preserve"> Ausgabe für die </w:t>
+      </w:r>
+      <w:proofErr w:type="spellStart"/>
+      <w:r>
+        <w:t>Testbench</w:t>
+      </w:r>
+      <w:proofErr w:type="spellEnd"/>
+      <w:r>
+        <w:t xml:space="preserve"> oder 7-Segmentanzeige</w:t>
+      </w:r>
+    </w:p>
+    <w:p>
+      <w:pPr>
         <w:rPr>
           <w:b/>
           <w:bCs/>
         </w:rPr>
+      </w:pPr>
+      <w:r>
+        <w:rPr>
+          <w:b/>
+          <w:bCs/>
+        </w:rPr>
         <w:br w:type="page"/>
       </w:r>
     </w:p>
@@ -13823,7 +13984,7 @@
       <w:pPr>
         <w:pStyle w:val="berschrift3"/>
       </w:pPr>
-      <w:bookmarkStart w:id="130" w:name="_Toc79323225"/>
+      <w:bookmarkStart w:id="131" w:name="_Toc79383894"/>
       <w:r>
         <w:lastRenderedPageBreak/>
         <w:t>Interne</w:t>
@@ -13831,7 +13992,7 @@
       <w:r>
         <w:t>r Aufbau Modul „LINE_DETECTION_CONV“</w:t>
       </w:r>
-      <w:bookmarkEnd w:id="130"/>
+      <w:bookmarkEnd w:id="131"/>
     </w:p>
     <w:p>
       <w:r>
@@ -13853,7 +14014,7 @@
         <w:rPr>
           <w:noProof/>
         </w:rPr>
-        <w:t>34</w:t>
+        <w:t>35</w:t>
       </w:r>
       <w:r>
         <w:fldChar w:fldCharType="end"/>
@@ -13936,8 +14097,8 @@
                               <w:pStyle w:val="Beschriftung"/>
                               <w:jc w:val="center"/>
                             </w:pPr>
-                            <w:bookmarkStart w:id="131" w:name="_Ref79167230"/>
-                            <w:bookmarkStart w:id="132" w:name="_Toc79231966"/>
+                            <w:bookmarkStart w:id="132" w:name="_Ref79167230"/>
+                            <w:bookmarkStart w:id="133" w:name="_Toc79231966"/>
                             <w:r>
                               <w:t xml:space="preserve">Abbildung </w:t>
                             </w:r>
@@ -13954,7 +14115,7 @@
                               <w:rPr>
                                 <w:noProof/>
                               </w:rPr>
-                              <w:t>34</w:t>
+                              <w:t>35</w:t>
                             </w:r>
                             <w:r>
                               <w:rPr>
@@ -13962,14 +14123,14 @@
                               </w:rPr>
                               <w:fldChar w:fldCharType="end"/>
                             </w:r>
-                            <w:bookmarkEnd w:id="131"/>
+                            <w:bookmarkEnd w:id="132"/>
                             <w:r>
                               <w:t xml:space="preserve">: </w:t>
                             </w:r>
                             <w:r>
                               <w:t>Vereinfachte Funktionsweise Modul „LINE_DETECTION_CONV“</w:t>
                             </w:r>
-                            <w:bookmarkEnd w:id="132"/>
+                            <w:bookmarkEnd w:id="133"/>
                           </w:p>
                         </w:txbxContent>
                       </wps:txbx>
@@ -13995,8 +14156,8 @@
                         <w:pStyle w:val="Beschriftung"/>
                         <w:jc w:val="center"/>
                       </w:pPr>
-                      <w:bookmarkStart w:id="133" w:name="_Ref79167230"/>
-                      <w:bookmarkStart w:id="134" w:name="_Toc79231966"/>
+                      <w:bookmarkStart w:id="134" w:name="_Ref79167230"/>
+                      <w:bookmarkStart w:id="135" w:name="_Toc79231966"/>
                       <w:r>
                         <w:t xml:space="preserve">Abbildung </w:t>
                       </w:r>
@@ -14013,7 +14174,7 @@
                         <w:rPr>
                           <w:noProof/>
                         </w:rPr>
-                        <w:t>34</w:t>
+                        <w:t>35</w:t>
                       </w:r>
                       <w:r>
                         <w:rPr>
@@ -14021,14 +14182,14 @@
                         </w:rPr>
                         <w:fldChar w:fldCharType="end"/>
                       </w:r>
-                      <w:bookmarkEnd w:id="133"/>
+                      <w:bookmarkEnd w:id="134"/>
                       <w:r>
                         <w:t xml:space="preserve">: </w:t>
                       </w:r>
                       <w:r>
                         <w:t>Vereinfachte Funktionsweise Modul „LINE_DETECTION_CONV“</w:t>
                       </w:r>
-                      <w:bookmarkEnd w:id="134"/>
+                      <w:bookmarkEnd w:id="135"/>
                     </w:p>
                   </w:txbxContent>
                 </v:textbox>
@@ -14060,7 +14221,7 @@
                     </pic:cNvPicPr>
                   </pic:nvPicPr>
                   <pic:blipFill>
-                    <a:blip r:embed="rId50" cstate="print">
+                    <a:blip r:embed="rId51" cstate="print">
                       <a:extLst>
                         <a:ext uri="{28A0092B-C50C-407E-A947-70E740481C1C}">
                           <a14:useLocalDpi xmlns:a14="http://schemas.microsoft.com/office/drawing/2010/main" val="0"/>
@@ -14111,7 +14272,7 @@
         <w:rPr>
           <w:noProof/>
         </w:rPr>
-        <w:t>34</w:t>
+        <w:t>35</w:t>
       </w:r>
       <w:r>
         <w:fldChar w:fldCharType="end"/>
@@ -14155,7 +14316,7 @@
       <w:pPr>
         <w:pStyle w:val="berschrift3"/>
       </w:pPr>
-      <w:bookmarkStart w:id="135" w:name="_Toc79323226"/>
+      <w:bookmarkStart w:id="136" w:name="_Toc79383895"/>
       <w:proofErr w:type="spellStart"/>
       <w:r>
         <w:lastRenderedPageBreak/>
@@ -14165,7 +14326,7 @@
       <w:r>
         <w:t xml:space="preserve"> „LINE_DETECTION_CONV_TB“</w:t>
       </w:r>
-      <w:bookmarkEnd w:id="135"/>
+      <w:bookmarkEnd w:id="136"/>
     </w:p>
     <w:p>
       <w:r>
@@ -14217,8 +14378,8 @@
                                 <w:noProof/>
                               </w:rPr>
                             </w:pPr>
-                            <w:bookmarkStart w:id="136" w:name="_Ref79232683"/>
-                            <w:bookmarkStart w:id="137" w:name="_Toc79231967"/>
+                            <w:bookmarkStart w:id="137" w:name="_Ref79232683"/>
+                            <w:bookmarkStart w:id="138" w:name="_Toc79231967"/>
                             <w:r>
                               <w:t xml:space="preserve">Abbildung </w:t>
                             </w:r>
@@ -14227,10 +14388,10 @@
                                 <w:rPr>
                                   <w:noProof/>
                                 </w:rPr>
-                                <w:t>35</w:t>
+                                <w:t>36</w:t>
                               </w:r>
                             </w:fldSimple>
-                            <w:bookmarkEnd w:id="136"/>
+                            <w:bookmarkEnd w:id="137"/>
                             <w:r>
                               <w:t xml:space="preserve">: Auszug </w:t>
                             </w:r>
@@ -14242,7 +14403,7 @@
                             <w:r>
                               <w:t>, Simulation „LINE_DETECTION_CONV_TB“</w:t>
                             </w:r>
-                            <w:bookmarkEnd w:id="137"/>
+                            <w:bookmarkEnd w:id="138"/>
                           </w:p>
                         </w:txbxContent>
                       </wps:txbx>
@@ -14271,8 +14432,8 @@
                           <w:noProof/>
                         </w:rPr>
                       </w:pPr>
-                      <w:bookmarkStart w:id="138" w:name="_Ref79232683"/>
-                      <w:bookmarkStart w:id="139" w:name="_Toc79231967"/>
+                      <w:bookmarkStart w:id="139" w:name="_Ref79232683"/>
+                      <w:bookmarkStart w:id="140" w:name="_Toc79231967"/>
                       <w:r>
                         <w:t xml:space="preserve">Abbildung </w:t>
                       </w:r>
@@ -14281,10 +14442,10 @@
                           <w:rPr>
                             <w:noProof/>
                           </w:rPr>
-                          <w:t>35</w:t>
+                          <w:t>36</w:t>
                         </w:r>
                       </w:fldSimple>
-                      <w:bookmarkEnd w:id="138"/>
+                      <w:bookmarkEnd w:id="139"/>
                       <w:r>
                         <w:t xml:space="preserve">: Auszug </w:t>
                       </w:r>
@@ -14296,7 +14457,7 @@
                       <w:r>
                         <w:t>, Simulation „LINE_DETECTION_CONV_TB“</w:t>
                       </w:r>
-                      <w:bookmarkEnd w:id="139"/>
+                      <w:bookmarkEnd w:id="140"/>
                     </w:p>
                   </w:txbxContent>
                 </v:textbox>
@@ -14336,7 +14497,7 @@
                     </pic:cNvPicPr>
                   </pic:nvPicPr>
                   <pic:blipFill>
-                    <a:blip r:embed="rId51" cstate="print">
+                    <a:blip r:embed="rId52" cstate="print">
                       <a:extLst>
                         <a:ext uri="{28A0092B-C50C-407E-A947-70E740481C1C}">
                           <a14:useLocalDpi xmlns:a14="http://schemas.microsoft.com/office/drawing/2010/main" val="0"/>
@@ -14445,7 +14606,7 @@
         <w:rPr>
           <w:noProof/>
         </w:rPr>
-        <w:t>35</w:t>
+        <w:t>36</w:t>
       </w:r>
       <w:r>
         <w:fldChar w:fldCharType="end"/>
@@ -14482,7 +14643,7 @@
         <w:rPr>
           <w:noProof/>
         </w:rPr>
-        <w:t>35</w:t>
+        <w:t>36</w:t>
       </w:r>
       <w:r>
         <w:fldChar w:fldCharType="end"/>
@@ -14537,7 +14698,7 @@
         <w:rPr>
           <w:noProof/>
         </w:rPr>
-        <w:t>35</w:t>
+        <w:t>36</w:t>
       </w:r>
       <w:r>
         <w:fldChar w:fldCharType="end"/>
@@ -14585,10 +14746,13 @@
         <w:t>det_obj_</w:t>
       </w:r>
       <w:r>
-        <w:t>y</w:t>
-      </w:r>
-      <w:r>
-        <w:t>_pos_beg</w:t>
+        <w:t>x</w:t>
+      </w:r>
+      <w:r>
+        <w:t>_pos_</w:t>
+      </w:r>
+      <w:r>
+        <w:t>end</w:t>
       </w:r>
       <w:proofErr w:type="spellEnd"/>
       <w:r>
@@ -14602,153 +14766,1422 @@
       <w:r>
         <w:br w:type="page"/>
       </w:r>
-      <w:r>
-        <w:lastRenderedPageBreak/>
-        <w:br w:type="page"/>
-      </w:r>
     </w:p>
     <w:p>
       <w:pPr>
         <w:pStyle w:val="berschrift2"/>
       </w:pPr>
-      <w:bookmarkStart w:id="140" w:name="_Toc79323227"/>
+      <w:bookmarkStart w:id="141" w:name="_Toc79383896"/>
       <w:r>
         <w:lastRenderedPageBreak/>
         <w:t>Modul: OBJ_DETECTION</w:t>
       </w:r>
-      <w:bookmarkEnd w:id="140"/>
+      <w:bookmarkEnd w:id="141"/>
+    </w:p>
+    <w:p>
+      <w:r>
+        <w:t>Das Modul</w:t>
+      </w:r>
+      <w:r>
+        <w:t xml:space="preserve"> „OBJECT_DETECTION“ interpretiert, die vom Modul „LINE_DETECTION_CONV“ stammenden, Signale. Diese Signale beinhalten </w:t>
+      </w:r>
+      <w:r>
+        <w:t>den Start</w:t>
+      </w:r>
+      <w:r>
+        <w:t xml:space="preserve"> und Ende eines erkannten Objektes innerhalb einer Bildzeile. </w:t>
+      </w:r>
+      <w:r>
+        <w:t>Aus diesen Informationen lässt sich die Höhe eines Objektes bestimmten und letztendlich auch damit dessen Position in seiner X- und Y-Koordinate innerhalb des Kamerabildes</w:t>
+      </w:r>
+      <w:r>
+        <w:t xml:space="preserve">, die Veranschaulichung dazu in </w:t>
+      </w:r>
+      <w:r>
+        <w:fldChar w:fldCharType="begin"/>
+      </w:r>
+      <w:r>
+        <w:instrText xml:space="preserve"> REF _Ref79376239 \h </w:instrText>
+      </w:r>
+      <w:r>
+        <w:fldChar w:fldCharType="separate"/>
+      </w:r>
+      <w:r>
+        <w:t xml:space="preserve">Abbildung </w:t>
+      </w:r>
+      <w:r>
+        <w:rPr>
+          <w:noProof/>
+        </w:rPr>
+        <w:t>32</w:t>
+      </w:r>
+      <w:r>
+        <w:fldChar w:fldCharType="end"/>
+      </w:r>
+      <w:r>
+        <w:t>.</w:t>
+      </w:r>
+    </w:p>
+    <w:p>
+      <w:pPr>
+        <w:keepNext/>
+        <w:jc w:val="center"/>
+      </w:pPr>
+      <w:r>
+        <w:rPr>
+          <w:noProof/>
+        </w:rPr>
+        <w:drawing>
+          <wp:inline distT="0" distB="0" distL="0" distR="0" wp14:anchorId="4E5E7BA5" wp14:editId="29447FDE">
+            <wp:extent cx="3679919" cy="1782322"/>
+            <wp:effectExtent l="0" t="0" r="0" b="8890"/>
+            <wp:docPr id="51" name="Grafik 51"/>
+            <wp:cNvGraphicFramePr>
+              <a:graphicFrameLocks xmlns:a="http://schemas.openxmlformats.org/drawingml/2006/main" noChangeAspect="1"/>
+            </wp:cNvGraphicFramePr>
+            <a:graphic xmlns:a="http://schemas.openxmlformats.org/drawingml/2006/main">
+              <a:graphicData uri="http://schemas.openxmlformats.org/drawingml/2006/picture">
+                <pic:pic xmlns:pic="http://schemas.openxmlformats.org/drawingml/2006/picture">
+                  <pic:nvPicPr>
+                    <pic:cNvPr id="1" name=""/>
+                    <pic:cNvPicPr/>
+                  </pic:nvPicPr>
+                  <pic:blipFill>
+                    <a:blip r:embed="rId53"/>
+                    <a:stretch>
+                      <a:fillRect/>
+                    </a:stretch>
+                  </pic:blipFill>
+                  <pic:spPr>
+                    <a:xfrm>
+                      <a:off x="0" y="0"/>
+                      <a:ext cx="3694452" cy="1789361"/>
+                    </a:xfrm>
+                    <a:prstGeom prst="rect">
+                      <a:avLst/>
+                    </a:prstGeom>
+                  </pic:spPr>
+                </pic:pic>
+              </a:graphicData>
+            </a:graphic>
+          </wp:inline>
+        </w:drawing>
+      </w:r>
+    </w:p>
+    <w:p>
+      <w:pPr>
+        <w:pStyle w:val="Beschriftung"/>
+        <w:jc w:val="center"/>
+      </w:pPr>
+      <w:r>
+        <w:t xml:space="preserve">Abbildung </w:t>
+      </w:r>
+      <w:r>
+        <w:fldChar w:fldCharType="begin"/>
+      </w:r>
+      <w:r>
+        <w:instrText xml:space="preserve"> SEQ Abbildung \* ARABIC </w:instrText>
+      </w:r>
+      <w:r>
+        <w:fldChar w:fldCharType="separate"/>
+      </w:r>
+      <w:r>
+        <w:rPr>
+          <w:noProof/>
+        </w:rPr>
+        <w:t>37</w:t>
+      </w:r>
+      <w:r>
+        <w:rPr>
+          <w:noProof/>
+        </w:rPr>
+        <w:fldChar w:fldCharType="end"/>
+      </w:r>
+      <w:r>
+        <w:t>: Blockschaltbild</w:t>
+      </w:r>
+    </w:p>
+    <w:p>
+      <w:pPr>
+        <w:rPr>
+          <w:b/>
+          <w:bCs/>
+        </w:rPr>
+      </w:pPr>
+      <w:r>
+        <w:rPr>
+          <w:b/>
+          <w:bCs/>
+        </w:rPr>
+        <w:t>Eingänge Modul:</w:t>
+      </w:r>
+    </w:p>
+    <w:p>
+      <w:pPr>
+        <w:pStyle w:val="Listenabsatz"/>
+        <w:numPr>
+          <w:ilvl w:val="0"/>
+          <w:numId w:val="3"/>
+        </w:numPr>
+        <w:rPr>
+          <w:b/>
+          <w:bCs/>
+        </w:rPr>
+      </w:pPr>
+      <w:proofErr w:type="spellStart"/>
+      <w:r>
+        <w:t>clk</w:t>
+      </w:r>
+      <w:proofErr w:type="spellEnd"/>
+      <w:r>
+        <w:t xml:space="preserve">: </w:t>
+      </w:r>
+      <w:proofErr w:type="spellStart"/>
+      <w:r>
+        <w:t>Taltsignal</w:t>
+      </w:r>
+      <w:proofErr w:type="spellEnd"/>
+      <w:r>
+        <w:t>, Takt mit dem das Modul „</w:t>
+      </w:r>
+      <w:proofErr w:type="spellStart"/>
+      <w:r>
+        <w:t>SDRAM_Pixelbuffer</w:t>
+      </w:r>
+      <w:proofErr w:type="spellEnd"/>
+      <w:r>
+        <w:t xml:space="preserve">“ arbeitet </w:t>
+      </w:r>
+    </w:p>
+    <w:p>
+      <w:pPr>
+        <w:pStyle w:val="Listenabsatz"/>
+        <w:numPr>
+          <w:ilvl w:val="0"/>
+          <w:numId w:val="3"/>
+        </w:numPr>
+        <w:rPr>
+          <w:b/>
+          <w:bCs/>
+        </w:rPr>
+      </w:pPr>
+      <w:proofErr w:type="spellStart"/>
+      <w:r>
+        <w:t>reset</w:t>
+      </w:r>
+      <w:proofErr w:type="spellEnd"/>
+      <w:r>
+        <w:t xml:space="preserve">: </w:t>
+      </w:r>
+      <w:proofErr w:type="spellStart"/>
+      <w:r>
+        <w:t>Zustandsreset</w:t>
+      </w:r>
+      <w:proofErr w:type="spellEnd"/>
+      <w:r>
+        <w:t xml:space="preserve"> innerhalb des Moduls, HIGH-Pegel für einen Takt</w:t>
+      </w:r>
+    </w:p>
+    <w:p>
+      <w:pPr>
+        <w:pStyle w:val="Listenabsatz"/>
+        <w:numPr>
+          <w:ilvl w:val="0"/>
+          <w:numId w:val="3"/>
+        </w:numPr>
+        <w:rPr>
+          <w:b/>
+          <w:bCs/>
+        </w:rPr>
+      </w:pPr>
+      <w:proofErr w:type="spellStart"/>
+      <w:r>
+        <w:t>det_obj</w:t>
+      </w:r>
+      <w:r>
+        <w:t>_x</w:t>
+      </w:r>
+      <w:r>
+        <w:t>_pos_beg</w:t>
+      </w:r>
+      <w:proofErr w:type="spellEnd"/>
+      <w:r>
+        <w:t xml:space="preserve">: </w:t>
+      </w:r>
+      <w:r>
+        <w:t>Signal</w:t>
+      </w:r>
+      <w:r>
+        <w:t xml:space="preserve"> „</w:t>
+      </w:r>
+      <w:proofErr w:type="spellStart"/>
+      <w:r>
+        <w:t>pxl_pos_x</w:t>
+      </w:r>
+      <w:proofErr w:type="spellEnd"/>
+      <w:r>
+        <w:t>“ verzögert um einen Takt</w:t>
+      </w:r>
+    </w:p>
+    <w:p>
+      <w:pPr>
+        <w:pStyle w:val="Listenabsatz"/>
+        <w:numPr>
+          <w:ilvl w:val="0"/>
+          <w:numId w:val="3"/>
+        </w:numPr>
+        <w:rPr>
+          <w:b/>
+          <w:bCs/>
+        </w:rPr>
+      </w:pPr>
+      <w:proofErr w:type="spellStart"/>
+      <w:r>
+        <w:t>det_obj_x_pos_</w:t>
+      </w:r>
+      <w:r>
+        <w:t>end</w:t>
+      </w:r>
+      <w:proofErr w:type="spellEnd"/>
+      <w:r>
+        <w:t xml:space="preserve">: </w:t>
+      </w:r>
+      <w:r>
+        <w:t xml:space="preserve">Signal </w:t>
+      </w:r>
+      <w:r>
+        <w:t>„</w:t>
+      </w:r>
+      <w:proofErr w:type="spellStart"/>
+      <w:r>
+        <w:t>pxl_pos_y</w:t>
+      </w:r>
+      <w:proofErr w:type="spellEnd"/>
+      <w:r>
+        <w:t>“ verzögert um einen Takt</w:t>
+      </w:r>
+    </w:p>
+    <w:p>
+      <w:pPr>
+        <w:pStyle w:val="Listenabsatz"/>
+        <w:numPr>
+          <w:ilvl w:val="0"/>
+          <w:numId w:val="3"/>
+        </w:numPr>
+        <w:rPr>
+          <w:b/>
+          <w:bCs/>
+        </w:rPr>
+      </w:pPr>
+      <w:proofErr w:type="spellStart"/>
+      <w:r>
+        <w:t>det_obj_found</w:t>
+      </w:r>
+      <w:proofErr w:type="spellEnd"/>
+      <w:r>
+        <w:t>: Objekt erkannt, „</w:t>
+      </w:r>
+      <w:proofErr w:type="spellStart"/>
+      <w:r>
+        <w:t>det_obj_x_pos_beg</w:t>
+      </w:r>
+      <w:proofErr w:type="spellEnd"/>
+      <w:r>
+        <w:t>“ und „</w:t>
+      </w:r>
+      <w:proofErr w:type="spellStart"/>
+      <w:r>
+        <w:t>det_obj_x_pos_end</w:t>
+      </w:r>
+      <w:proofErr w:type="spellEnd"/>
+      <w:r>
+        <w:t>“ sind valide</w:t>
+      </w:r>
+    </w:p>
+    <w:p>
+      <w:pPr>
+        <w:pStyle w:val="Listenabsatz"/>
+        <w:numPr>
+          <w:ilvl w:val="0"/>
+          <w:numId w:val="3"/>
+        </w:numPr>
+        <w:rPr>
+          <w:b/>
+          <w:bCs/>
+        </w:rPr>
+      </w:pPr>
+      <w:proofErr w:type="spellStart"/>
+      <w:r>
+        <w:t>cur_pos_x</w:t>
+      </w:r>
+      <w:proofErr w:type="spellEnd"/>
+      <w:r>
+        <w:t xml:space="preserve">: X Position des Pixels aus </w:t>
+      </w:r>
+      <w:r>
+        <w:fldChar w:fldCharType="begin"/>
+      </w:r>
+      <w:r>
+        <w:instrText xml:space="preserve"> REF _Ref79152991 \h </w:instrText>
+      </w:r>
+      <w:r>
+        <w:fldChar w:fldCharType="separate"/>
+      </w:r>
+      <w:r>
+        <w:t xml:space="preserve">Abbildung </w:t>
+      </w:r>
+      <w:r>
+        <w:rPr>
+          <w:noProof/>
+        </w:rPr>
+        <w:t>26</w:t>
+      </w:r>
+      <w:r>
+        <w:fldChar w:fldCharType="end"/>
+      </w:r>
+      <w:r>
+        <w:t>, innerhalb eines Kamerabildes</w:t>
+      </w:r>
+    </w:p>
+    <w:p>
+      <w:pPr>
+        <w:pStyle w:val="Listenabsatz"/>
+        <w:numPr>
+          <w:ilvl w:val="0"/>
+          <w:numId w:val="3"/>
+        </w:numPr>
+        <w:rPr>
+          <w:b/>
+          <w:bCs/>
+        </w:rPr>
+      </w:pPr>
+      <w:proofErr w:type="spellStart"/>
+      <w:r>
+        <w:t>cur_pos_y</w:t>
+      </w:r>
+      <w:proofErr w:type="spellEnd"/>
+      <w:r>
+        <w:t>:</w:t>
+      </w:r>
+      <w:r>
+        <w:t xml:space="preserve"> </w:t>
+      </w:r>
+      <w:r>
+        <w:t xml:space="preserve">Y Position des Pixels aus </w:t>
+      </w:r>
+      <w:r>
+        <w:fldChar w:fldCharType="begin"/>
+      </w:r>
+      <w:r>
+        <w:instrText xml:space="preserve"> REF _Ref79152991 \h </w:instrText>
+      </w:r>
+      <w:r>
+        <w:fldChar w:fldCharType="separate"/>
+      </w:r>
+      <w:r>
+        <w:t xml:space="preserve">Abbildung </w:t>
+      </w:r>
+      <w:r>
+        <w:rPr>
+          <w:noProof/>
+        </w:rPr>
+        <w:t>26</w:t>
+      </w:r>
+      <w:r>
+        <w:fldChar w:fldCharType="end"/>
+      </w:r>
+      <w:r>
+        <w:t>, innerhalb eines Kamerabildes</w:t>
+      </w:r>
+    </w:p>
+    <w:p>
+      <w:pPr>
+        <w:rPr>
+          <w:b/>
+          <w:bCs/>
+        </w:rPr>
+      </w:pPr>
+      <w:r>
+        <w:rPr>
+          <w:b/>
+          <w:bCs/>
+        </w:rPr>
+        <w:t>Ausgänge Modul:</w:t>
+      </w:r>
+    </w:p>
+    <w:p>
+      <w:pPr>
+        <w:pStyle w:val="Listenabsatz"/>
+        <w:numPr>
+          <w:ilvl w:val="0"/>
+          <w:numId w:val="7"/>
+        </w:numPr>
+      </w:pPr>
+      <w:proofErr w:type="spellStart"/>
+      <w:r>
+        <w:t>obj_center_x</w:t>
+      </w:r>
+      <w:proofErr w:type="spellEnd"/>
+      <w:r>
+        <w:t>: X Position des erkannten Objekts, Mitte des Objektes</w:t>
+      </w:r>
+    </w:p>
+    <w:p>
+      <w:pPr>
+        <w:pStyle w:val="Listenabsatz"/>
+        <w:numPr>
+          <w:ilvl w:val="0"/>
+          <w:numId w:val="7"/>
+        </w:numPr>
+      </w:pPr>
+      <w:proofErr w:type="spellStart"/>
+      <w:r>
+        <w:t>obj_center_y</w:t>
+      </w:r>
+      <w:proofErr w:type="spellEnd"/>
+      <w:r>
+        <w:t>: Y Position des erkannten Objekts, Mitte des Objektes</w:t>
+      </w:r>
+    </w:p>
+    <w:p>
+      <w:pPr>
+        <w:pStyle w:val="Listenabsatz"/>
+        <w:numPr>
+          <w:ilvl w:val="0"/>
+          <w:numId w:val="7"/>
+        </w:numPr>
+      </w:pPr>
+      <w:proofErr w:type="spellStart"/>
+      <w:r>
+        <w:t>line_count_deb</w:t>
+      </w:r>
+      <w:proofErr w:type="spellEnd"/>
+      <w:r>
+        <w:t xml:space="preserve">: </w:t>
+      </w:r>
+      <w:proofErr w:type="spellStart"/>
+      <w:r>
+        <w:t>Debuging</w:t>
+      </w:r>
+      <w:proofErr w:type="spellEnd"/>
+      <w:r>
+        <w:t xml:space="preserve"> Ausgabe, Anzahl der Zeilen aus denen ein erkanntes Objekt besteht</w:t>
+      </w:r>
+    </w:p>
+    <w:p>
+      <w:pPr>
+        <w:sectPr>
+          <w:footerReference w:type="default" r:id="rId54"/>
+          <w:pgSz w:w="11906" w:h="16838"/>
+          <w:pgMar w:top="1417" w:right="1417" w:bottom="1134" w:left="1417" w:header="708" w:footer="708" w:gutter="0"/>
+          <w:cols w:space="708"/>
+          <w:docGrid w:linePitch="360"/>
+        </w:sectPr>
+      </w:pPr>
+      <w:r>
+        <w:br w:type="page"/>
+      </w:r>
+    </w:p>
+    <w:p>
+      <w:pPr>
+        <w:pStyle w:val="berschrift3"/>
+      </w:pPr>
+      <w:bookmarkStart w:id="142" w:name="_Toc79383897"/>
+      <w:r>
+        <w:rPr>
+          <w:noProof/>
+        </w:rPr>
+        <w:lastRenderedPageBreak/>
+        <w:drawing>
+          <wp:anchor distT="0" distB="0" distL="114300" distR="114300" simplePos="0" relativeHeight="251693056" behindDoc="0" locked="0" layoutInCell="1" allowOverlap="1" wp14:anchorId="604FA82B" wp14:editId="1F9B8F62">
+            <wp:simplePos x="0" y="0"/>
+            <wp:positionH relativeFrom="column">
+              <wp:posOffset>-490855</wp:posOffset>
+            </wp:positionH>
+            <wp:positionV relativeFrom="paragraph">
+              <wp:posOffset>361950</wp:posOffset>
+            </wp:positionV>
+            <wp:extent cx="10144760" cy="4762500"/>
+            <wp:effectExtent l="0" t="0" r="0" b="0"/>
+            <wp:wrapTopAndBottom/>
+            <wp:docPr id="52" name="Grafik 52"/>
+            <wp:cNvGraphicFramePr>
+              <a:graphicFrameLocks xmlns:a="http://schemas.openxmlformats.org/drawingml/2006/main" noChangeAspect="1"/>
+            </wp:cNvGraphicFramePr>
+            <a:graphic xmlns:a="http://schemas.openxmlformats.org/drawingml/2006/main">
+              <a:graphicData uri="http://schemas.openxmlformats.org/drawingml/2006/picture">
+                <pic:pic xmlns:pic="http://schemas.openxmlformats.org/drawingml/2006/picture">
+                  <pic:nvPicPr>
+                    <pic:cNvPr id="0" name="Picture 1"/>
+                    <pic:cNvPicPr>
+                      <a:picLocks noChangeAspect="1" noChangeArrowheads="1"/>
+                    </pic:cNvPicPr>
+                  </pic:nvPicPr>
+                  <pic:blipFill>
+                    <a:blip r:embed="rId55" cstate="print">
+                      <a:extLst>
+                        <a:ext uri="{28A0092B-C50C-407E-A947-70E740481C1C}">
+                          <a14:useLocalDpi xmlns:a14="http://schemas.microsoft.com/office/drawing/2010/main" val="0"/>
+                        </a:ext>
+                      </a:extLst>
+                    </a:blip>
+                    <a:srcRect/>
+                    <a:stretch>
+                      <a:fillRect/>
+                    </a:stretch>
+                  </pic:blipFill>
+                  <pic:spPr bwMode="auto">
+                    <a:xfrm>
+                      <a:off x="0" y="0"/>
+                      <a:ext cx="10144760" cy="4762500"/>
+                    </a:xfrm>
+                    <a:prstGeom prst="rect">
+                      <a:avLst/>
+                    </a:prstGeom>
+                    <a:noFill/>
+                    <a:ln>
+                      <a:noFill/>
+                    </a:ln>
+                  </pic:spPr>
+                </pic:pic>
+              </a:graphicData>
+            </a:graphic>
+            <wp14:sizeRelH relativeFrom="margin">
+              <wp14:pctWidth>0</wp14:pctWidth>
+            </wp14:sizeRelH>
+            <wp14:sizeRelV relativeFrom="margin">
+              <wp14:pctHeight>0</wp14:pctHeight>
+            </wp14:sizeRelV>
+          </wp:anchor>
+        </w:drawing>
+      </w:r>
+      <w:r>
+        <w:t>Interner Aufbau Modul „</w:t>
+      </w:r>
+      <w:r>
+        <w:t>OBJECT_DETECTION</w:t>
+      </w:r>
+      <w:r>
+        <w:t>“</w:t>
+      </w:r>
+      <w:r>
+        <w:rPr>
+          <w:noProof/>
+        </w:rPr>
+        <mc:AlternateContent>
+          <mc:Choice Requires="wps">
+            <w:drawing>
+              <wp:anchor distT="0" distB="0" distL="114300" distR="114300" simplePos="0" relativeHeight="251695104" behindDoc="0" locked="0" layoutInCell="1" allowOverlap="1" wp14:anchorId="24992929" wp14:editId="2A804AA2">
+                <wp:simplePos x="0" y="0"/>
+                <wp:positionH relativeFrom="column">
+                  <wp:posOffset>-490855</wp:posOffset>
+                </wp:positionH>
+                <wp:positionV relativeFrom="paragraph">
+                  <wp:posOffset>5056505</wp:posOffset>
+                </wp:positionV>
+                <wp:extent cx="10144760" cy="635"/>
+                <wp:effectExtent l="0" t="0" r="0" b="0"/>
+                <wp:wrapTopAndBottom/>
+                <wp:docPr id="54" name="Textfeld 54"/>
+                <wp:cNvGraphicFramePr/>
+                <a:graphic xmlns:a="http://schemas.openxmlformats.org/drawingml/2006/main">
+                  <a:graphicData uri="http://schemas.microsoft.com/office/word/2010/wordprocessingShape">
+                    <wps:wsp>
+                      <wps:cNvSpPr txBox="1"/>
+                      <wps:spPr>
+                        <a:xfrm>
+                          <a:off x="0" y="0"/>
+                          <a:ext cx="10144760" cy="635"/>
+                        </a:xfrm>
+                        <a:prstGeom prst="rect">
+                          <a:avLst/>
+                        </a:prstGeom>
+                        <a:solidFill>
+                          <a:prstClr val="white"/>
+                        </a:solidFill>
+                        <a:ln>
+                          <a:noFill/>
+                        </a:ln>
+                      </wps:spPr>
+                      <wps:txbx>
+                        <w:txbxContent>
+                          <w:p>
+                            <w:pPr>
+                              <w:pStyle w:val="Beschriftung"/>
+                              <w:jc w:val="center"/>
+                              <w:rPr>
+                                <w:noProof/>
+                              </w:rPr>
+                            </w:pPr>
+                            <w:r>
+                              <w:t xml:space="preserve">Abbildung </w:t>
+                            </w:r>
+                            <w:fldSimple w:instr=" SEQ Abbildung \* ARABIC ">
+                              <w:r>
+                                <w:rPr>
+                                  <w:noProof/>
+                                </w:rPr>
+                                <w:t>38</w:t>
+                              </w:r>
+                            </w:fldSimple>
+                            <w:r>
+                              <w:t xml:space="preserve">: </w:t>
+                            </w:r>
+                            <w:r>
+                              <w:t>Vereinfachte Funktionsweise Modul „</w:t>
+                            </w:r>
+                            <w:r>
+                              <w:t>OBJECT_DETECTION</w:t>
+                            </w:r>
+                            <w:r>
+                              <w:t>“</w:t>
+                            </w:r>
+                          </w:p>
+                        </w:txbxContent>
+                      </wps:txbx>
+                      <wps:bodyPr rot="0" spcFirstLastPara="0" vertOverflow="overflow" horzOverflow="overflow" vert="horz" wrap="square" lIns="0" tIns="0" rIns="0" bIns="0" numCol="1" spcCol="0" rtlCol="0" fromWordArt="0" anchor="t" anchorCtr="0" forceAA="0" compatLnSpc="1">
+                        <a:prstTxWarp prst="textNoShape">
+                          <a:avLst/>
+                        </a:prstTxWarp>
+                        <a:spAutoFit/>
+                      </wps:bodyPr>
+                    </wps:wsp>
+                  </a:graphicData>
+                </a:graphic>
+              </wp:anchor>
+            </w:drawing>
+          </mc:Choice>
+          <mc:Fallback>
+            <w:pict>
+              <v:shape w14:anchorId="24992929" id="Textfeld 54" o:spid="_x0000_s1035" type="#_x0000_t202" style="position:absolute;margin-left:-38.65pt;margin-top:398.15pt;width:798.8pt;height:.05pt;z-index:251695104;visibility:visible;mso-wrap-style:square;mso-wrap-distance-left:9pt;mso-wrap-distance-top:0;mso-wrap-distance-right:9pt;mso-wrap-distance-bottom:0;mso-position-horizontal:absolute;mso-position-horizontal-relative:text;mso-position-vertical:absolute;mso-position-vertical-relative:text;v-text-anchor:top" o:gfxdata="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" stroked="f">
+                <v:textbox style="mso-fit-shape-to-text:t" inset="0,0,0,0">
+                  <w:txbxContent>
+                    <w:p>
+                      <w:pPr>
+                        <w:pStyle w:val="Beschriftung"/>
+                        <w:jc w:val="center"/>
+                        <w:rPr>
+                          <w:noProof/>
+                        </w:rPr>
+                      </w:pPr>
+                      <w:r>
+                        <w:t xml:space="preserve">Abbildung </w:t>
+                      </w:r>
+                      <w:fldSimple w:instr=" SEQ Abbildung \* ARABIC ">
+                        <w:r>
+                          <w:rPr>
+                            <w:noProof/>
+                          </w:rPr>
+                          <w:t>38</w:t>
+                        </w:r>
+                      </w:fldSimple>
+                      <w:r>
+                        <w:t xml:space="preserve">: </w:t>
+                      </w:r>
+                      <w:r>
+                        <w:t>Vereinfachte Funktionsweise Modul „</w:t>
+                      </w:r>
+                      <w:r>
+                        <w:t>OBJECT_DETECTION</w:t>
+                      </w:r>
+                      <w:r>
+                        <w:t>“</w:t>
+                      </w:r>
+                    </w:p>
+                  </w:txbxContent>
+                </v:textbox>
+                <w10:wrap type="topAndBottom"/>
+              </v:shape>
+            </w:pict>
+          </mc:Fallback>
+        </mc:AlternateContent>
+      </w:r>
+      <w:bookmarkEnd w:id="142"/>
     </w:p>
     <w:p/>
     <w:p>
+      <w:pPr>
+        <w:sectPr>
+          <w:pgSz w:w="16838" w:h="11906" w:orient="landscape"/>
+          <w:pgMar w:top="1417" w:right="1134" w:bottom="1417" w:left="1417" w:header="708" w:footer="708" w:gutter="0"/>
+          <w:cols w:space="708"/>
+          <w:docGrid w:linePitch="360"/>
+        </w:sectPr>
+      </w:pPr>
+    </w:p>
+    <w:p>
+      <w:pPr>
+        <w:pStyle w:val="berschrift2"/>
+      </w:pPr>
+      <w:bookmarkStart w:id="143" w:name="_Toc79383898"/>
+      <w:r>
+        <w:lastRenderedPageBreak/>
+        <w:t xml:space="preserve">Modul: </w:t>
+      </w:r>
+      <w:r>
+        <w:t>DEBUG_</w:t>
+      </w:r>
+      <w:r>
+        <w:t>OBJ_DETECTION</w:t>
+      </w:r>
+      <w:bookmarkEnd w:id="143"/>
+    </w:p>
+    <w:p>
+      <w:r>
+        <w:t xml:space="preserve">Das Modul „DEBUG_OBJ_DETECTION“ </w:t>
+      </w:r>
+      <w:r>
+        <w:t>erzeugt ein Zielkreuz</w:t>
+      </w:r>
+      <w:r>
+        <w:t>,</w:t>
+      </w:r>
+      <w:r>
+        <w:t xml:space="preserve"> </w:t>
+      </w:r>
+      <w:r>
+        <w:t xml:space="preserve">um die erkannte Position </w:t>
+      </w:r>
+      <w:r>
+        <w:t>des Moduls</w:t>
+      </w:r>
+      <w:r>
+        <w:t xml:space="preserve"> „OBJECT_DETECTION“ einfacher zu visualisieren.</w:t>
+      </w:r>
+      <w:r>
+        <w:t xml:space="preserve"> </w:t>
+      </w:r>
+      <w:r>
+        <w:t xml:space="preserve">Das Zielkreuz zu sehen in </w:t>
+      </w:r>
+      <w:r>
+        <w:fldChar w:fldCharType="begin"/>
+      </w:r>
+      <w:r>
+        <w:instrText xml:space="preserve"> REF _Ref78981604 \h </w:instrText>
+      </w:r>
+      <w:r>
+        <w:fldChar w:fldCharType="separate"/>
+      </w:r>
+      <w:r>
+        <w:t xml:space="preserve">Abbildung </w:t>
+      </w:r>
+      <w:r>
+        <w:rPr>
+          <w:noProof/>
+        </w:rPr>
+        <w:t>29</w:t>
+      </w:r>
+      <w:r>
+        <w:fldChar w:fldCharType="end"/>
+      </w:r>
+      <w:r>
+        <w:t>.</w:t>
+      </w:r>
+    </w:p>
+    <w:p>
+      <w:pPr>
+        <w:keepNext/>
+        <w:jc w:val="center"/>
+      </w:pPr>
+      <w:r>
+        <w:rPr>
+          <w:noProof/>
+        </w:rPr>
+        <w:drawing>
+          <wp:inline distT="0" distB="0" distL="0" distR="0" wp14:anchorId="6CFE2515" wp14:editId="39E6A6DE">
+            <wp:extent cx="3092593" cy="2020320"/>
+            <wp:effectExtent l="0" t="0" r="0" b="0"/>
+            <wp:docPr id="56" name="Grafik 56"/>
+            <wp:cNvGraphicFramePr>
+              <a:graphicFrameLocks xmlns:a="http://schemas.openxmlformats.org/drawingml/2006/main" noChangeAspect="1"/>
+            </wp:cNvGraphicFramePr>
+            <a:graphic xmlns:a="http://schemas.openxmlformats.org/drawingml/2006/main">
+              <a:graphicData uri="http://schemas.openxmlformats.org/drawingml/2006/picture">
+                <pic:pic xmlns:pic="http://schemas.openxmlformats.org/drawingml/2006/picture">
+                  <pic:nvPicPr>
+                    <pic:cNvPr id="1" name=""/>
+                    <pic:cNvPicPr/>
+                  </pic:nvPicPr>
+                  <pic:blipFill>
+                    <a:blip r:embed="rId56"/>
+                    <a:stretch>
+                      <a:fillRect/>
+                    </a:stretch>
+                  </pic:blipFill>
+                  <pic:spPr>
+                    <a:xfrm>
+                      <a:off x="0" y="0"/>
+                      <a:ext cx="3117757" cy="2036759"/>
+                    </a:xfrm>
+                    <a:prstGeom prst="rect">
+                      <a:avLst/>
+                    </a:prstGeom>
+                  </pic:spPr>
+                </pic:pic>
+              </a:graphicData>
+            </a:graphic>
+          </wp:inline>
+        </w:drawing>
+      </w:r>
+    </w:p>
+    <w:p>
+      <w:pPr>
+        <w:pStyle w:val="Beschriftung"/>
+        <w:jc w:val="center"/>
+      </w:pPr>
+      <w:r>
+        <w:t xml:space="preserve">Abbildung </w:t>
+      </w:r>
+      <w:fldSimple w:instr=" SEQ Abbildung \* ARABIC ">
+        <w:r>
+          <w:rPr>
+            <w:noProof/>
+          </w:rPr>
+          <w:t>39</w:t>
+        </w:r>
+      </w:fldSimple>
+      <w:r>
+        <w:t xml:space="preserve">: </w:t>
+      </w:r>
+      <w:r>
+        <w:t>Blockschaltbild</w:t>
+      </w:r>
+    </w:p>
+    <w:p>
+      <w:pPr>
+        <w:rPr>
+          <w:b/>
+          <w:bCs/>
+        </w:rPr>
+      </w:pPr>
+      <w:r>
+        <w:rPr>
+          <w:b/>
+          <w:bCs/>
+        </w:rPr>
+        <w:t>Eingänge Modul:</w:t>
+      </w:r>
+    </w:p>
+    <w:p>
+      <w:pPr>
+        <w:pStyle w:val="Listenabsatz"/>
+        <w:numPr>
+          <w:ilvl w:val="0"/>
+          <w:numId w:val="8"/>
+        </w:numPr>
+        <w:rPr>
+          <w:b/>
+          <w:bCs/>
+        </w:rPr>
+      </w:pPr>
+      <w:proofErr w:type="spellStart"/>
+      <w:r>
+        <w:rPr>
+          <w:bCs/>
+        </w:rPr>
+        <w:t>pxl_center_x</w:t>
+      </w:r>
+      <w:proofErr w:type="spellEnd"/>
+      <w:r>
+        <w:rPr>
+          <w:bCs/>
+        </w:rPr>
+        <w:t xml:space="preserve">: </w:t>
+      </w:r>
+      <w:r>
+        <w:t>X Position des</w:t>
+      </w:r>
+      <w:r>
+        <w:t xml:space="preserve"> gelesenen</w:t>
+      </w:r>
+      <w:r>
+        <w:t xml:space="preserve"> Pixels aus Modul „</w:t>
+      </w:r>
+      <w:proofErr w:type="spellStart"/>
+      <w:r>
+        <w:t>SDRAM_Pixelbuffer</w:t>
+      </w:r>
+      <w:proofErr w:type="spellEnd"/>
+      <w:r>
+        <w:t>“</w:t>
+      </w:r>
+    </w:p>
+    <w:p>
+      <w:pPr>
+        <w:pStyle w:val="Listenabsatz"/>
+        <w:numPr>
+          <w:ilvl w:val="0"/>
+          <w:numId w:val="8"/>
+        </w:numPr>
+        <w:rPr>
+          <w:b/>
+          <w:bCs/>
+        </w:rPr>
+      </w:pPr>
+      <w:proofErr w:type="spellStart"/>
+      <w:r>
+        <w:rPr>
+          <w:bCs/>
+        </w:rPr>
+        <w:t>pxl_center_y</w:t>
+      </w:r>
+      <w:proofErr w:type="spellEnd"/>
+      <w:r>
+        <w:rPr>
+          <w:bCs/>
+        </w:rPr>
+        <w:t xml:space="preserve">: </w:t>
+      </w:r>
+      <w:r>
+        <w:t>Y</w:t>
+      </w:r>
+      <w:r>
+        <w:t xml:space="preserve"> Position </w:t>
+      </w:r>
+      <w:r>
+        <w:t xml:space="preserve">des </w:t>
+      </w:r>
+      <w:r>
+        <w:t>gelesenen</w:t>
+      </w:r>
+      <w:r>
+        <w:t xml:space="preserve"> </w:t>
+      </w:r>
+      <w:r>
+        <w:t>Pixels</w:t>
+      </w:r>
+      <w:r>
+        <w:t xml:space="preserve"> aus Modul „</w:t>
+      </w:r>
+      <w:proofErr w:type="spellStart"/>
+      <w:r>
+        <w:t>SDRAM_Pixelbuffer</w:t>
+      </w:r>
+      <w:proofErr w:type="spellEnd"/>
+      <w:r>
+        <w:t>“</w:t>
+      </w:r>
+    </w:p>
+    <w:p>
+      <w:pPr>
+        <w:pStyle w:val="Listenabsatz"/>
+        <w:numPr>
+          <w:ilvl w:val="0"/>
+          <w:numId w:val="8"/>
+        </w:numPr>
+        <w:rPr>
+          <w:b/>
+          <w:bCs/>
+        </w:rPr>
+      </w:pPr>
+      <w:proofErr w:type="spellStart"/>
+      <w:r>
+        <w:rPr>
+          <w:bCs/>
+        </w:rPr>
+        <w:t>det_obj_x_pos</w:t>
+      </w:r>
+      <w:proofErr w:type="spellEnd"/>
+      <w:r>
+        <w:rPr>
+          <w:bCs/>
+        </w:rPr>
+        <w:t xml:space="preserve">: </w:t>
+      </w:r>
+      <w:r>
+        <w:t>X</w:t>
+      </w:r>
+      <w:r>
+        <w:t xml:space="preserve"> Position des erkannten Objekts, Mitte des Objektes</w:t>
+      </w:r>
+    </w:p>
+    <w:p>
+      <w:pPr>
+        <w:pStyle w:val="Listenabsatz"/>
+        <w:numPr>
+          <w:ilvl w:val="0"/>
+          <w:numId w:val="8"/>
+        </w:numPr>
+        <w:rPr>
+          <w:b/>
+          <w:bCs/>
+        </w:rPr>
+      </w:pPr>
+      <w:proofErr w:type="spellStart"/>
+      <w:r>
+        <w:rPr>
+          <w:bCs/>
+        </w:rPr>
+        <w:t>det_obj_y_pos</w:t>
+      </w:r>
+      <w:proofErr w:type="spellEnd"/>
+      <w:r>
+        <w:rPr>
+          <w:bCs/>
+        </w:rPr>
+        <w:t xml:space="preserve">: </w:t>
+      </w:r>
+      <w:r>
+        <w:t>Y Position des erkannten Objekts, Mitte des Objektes</w:t>
+      </w:r>
+    </w:p>
+    <w:p>
+      <w:pPr>
+        <w:pStyle w:val="Listenabsatz"/>
+        <w:numPr>
+          <w:ilvl w:val="0"/>
+          <w:numId w:val="8"/>
+        </w:numPr>
+        <w:rPr>
+          <w:b/>
+          <w:bCs/>
+        </w:rPr>
+      </w:pPr>
+      <w:proofErr w:type="gramStart"/>
+      <w:r>
+        <w:t>R,G</w:t>
+      </w:r>
+      <w:proofErr w:type="gramEnd"/>
+      <w:r>
+        <w:t>,B: Pixel aus dem Modul „</w:t>
+      </w:r>
+      <w:proofErr w:type="spellStart"/>
+      <w:r>
+        <w:t>Convolution</w:t>
+      </w:r>
+      <w:proofErr w:type="spellEnd"/>
+      <w:r>
+        <w:t>“, Rot-,Grün- und Blaufarbkanal, Farbtiefe 8 Bit</w:t>
+      </w:r>
+    </w:p>
+    <w:p>
+      <w:pPr>
+        <w:pStyle w:val="Listenabsatz"/>
+        <w:numPr>
+          <w:ilvl w:val="0"/>
+          <w:numId w:val="8"/>
+        </w:numPr>
+        <w:rPr>
+          <w:b/>
+          <w:bCs/>
+        </w:rPr>
+      </w:pPr>
+      <w:proofErr w:type="spellStart"/>
+      <w:r>
+        <w:rPr>
+          <w:bCs/>
+        </w:rPr>
+        <w:t>enable</w:t>
+      </w:r>
+      <w:proofErr w:type="spellEnd"/>
+      <w:r>
+        <w:rPr>
+          <w:bCs/>
+        </w:rPr>
+        <w:t>:</w:t>
+      </w:r>
+      <w:r>
+        <w:rPr>
+          <w:bCs/>
+        </w:rPr>
+        <w:t xml:space="preserve"> Zielkreuz aktiviert = log. HIGH-Pegel, deaktiviert = log. LOW-Pegel</w:t>
+      </w:r>
+    </w:p>
+    <w:p>
+      <w:pPr>
+        <w:rPr>
+          <w:b/>
+          <w:bCs/>
+        </w:rPr>
+      </w:pPr>
+      <w:r>
+        <w:rPr>
+          <w:b/>
+          <w:bCs/>
+        </w:rPr>
+        <w:t>Ausgänge Modul:</w:t>
+      </w:r>
+    </w:p>
+    <w:p>
+      <w:pPr>
+        <w:pStyle w:val="Listenabsatz"/>
+        <w:numPr>
+          <w:ilvl w:val="0"/>
+          <w:numId w:val="9"/>
+        </w:numPr>
+        <w:rPr>
+          <w:b/>
+          <w:bCs/>
+        </w:rPr>
+      </w:pPr>
+      <w:proofErr w:type="spellStart"/>
+      <w:r>
+        <w:t>R</w:t>
+      </w:r>
+      <w:r>
+        <w:t>_out</w:t>
+      </w:r>
+      <w:proofErr w:type="spellEnd"/>
+      <w:r>
+        <w:t>,</w:t>
+      </w:r>
+      <w:r>
+        <w:t xml:space="preserve"> </w:t>
+      </w:r>
+      <w:proofErr w:type="spellStart"/>
+      <w:r>
+        <w:t>G</w:t>
+      </w:r>
+      <w:r>
+        <w:t>_out</w:t>
+      </w:r>
+      <w:proofErr w:type="spellEnd"/>
+      <w:r>
+        <w:t>,</w:t>
+      </w:r>
+      <w:r>
+        <w:t xml:space="preserve"> </w:t>
+      </w:r>
+      <w:proofErr w:type="spellStart"/>
+      <w:r>
+        <w:t>B</w:t>
+      </w:r>
+      <w:r>
+        <w:t>_out</w:t>
+      </w:r>
+      <w:proofErr w:type="spellEnd"/>
+      <w:r>
+        <w:t xml:space="preserve">: </w:t>
+      </w:r>
+      <w:r>
+        <w:t>M</w:t>
+      </w:r>
+      <w:r>
+        <w:t>anipulierte Pixel</w:t>
+      </w:r>
+      <w:r>
+        <w:t xml:space="preserve"> für die VGA Ausgabe</w:t>
+      </w:r>
+    </w:p>
+    <w:p>
+      <w:pPr>
+        <w:rPr>
+          <w:bCs/>
+        </w:rPr>
+      </w:pPr>
+      <w:r>
+        <w:rPr>
+          <w:bCs/>
+        </w:rPr>
+        <w:t xml:space="preserve">Das Modul sitzt vor der Ausgabe auf der VGA Schnittstelle und nimmt Einfluss auf die </w:t>
+      </w:r>
+      <w:proofErr w:type="gramStart"/>
+      <w:r>
+        <w:rPr>
+          <w:bCs/>
+        </w:rPr>
+        <w:t>Farbkanäle</w:t>
+      </w:r>
+      <w:proofErr w:type="gramEnd"/>
+      <w:r>
+        <w:rPr>
+          <w:bCs/>
+        </w:rPr>
+        <w:t xml:space="preserve"> um das Zielkreuz zu erzeugen.</w:t>
+      </w:r>
+    </w:p>
+    <w:p>
       <w:r>
         <w:br w:type="page"/>
       </w:r>
     </w:p>
     <w:p>
       <w:pPr>
-        <w:pStyle w:val="berschrift2"/>
-      </w:pPr>
-      <w:bookmarkStart w:id="141" w:name="_Toc79323228"/>
+        <w:pStyle w:val="berschrift3"/>
+      </w:pPr>
+      <w:bookmarkStart w:id="144" w:name="_Toc79383899"/>
       <w:r>
         <w:lastRenderedPageBreak/>
-        <w:t>Modul: DEB_OBJ_DETECTION</w:t>
-      </w:r>
-      <w:bookmarkEnd w:id="141"/>
-    </w:p>
-    <w:p>
-      <w:r>
-        <w:br w:type="page"/>
-      </w:r>
-    </w:p>
-    <w:bookmarkStart w:id="142" w:name="_Toc79323229" w:displacedByCustomXml="next"/>
-    <w:sdt>
-      <w:sdtPr>
-        <w:rPr>
-          <w:rFonts w:asciiTheme="minorHAnsi" w:eastAsiaTheme="minorHAnsi" w:hAnsiTheme="minorHAnsi" w:cstheme="minorBidi"/>
-          <w:color w:val="auto"/>
-          <w:sz w:val="22"/>
-          <w:szCs w:val="22"/>
-        </w:rPr>
-        <w:id w:val="-1251733179"/>
-        <w:docPartObj>
-          <w:docPartGallery w:val="Bibliographies"/>
-          <w:docPartUnique/>
-        </w:docPartObj>
-      </w:sdtPr>
-      <w:sdtEndPr/>
-      <w:sdtContent>
-        <w:p>
-          <w:pPr>
-            <w:pStyle w:val="berschrift1"/>
-          </w:pPr>
-          <w:r>
-            <w:t>Literaturverzeichnis</w:t>
-          </w:r>
-          <w:bookmarkEnd w:id="142"/>
-        </w:p>
-        <w:sdt>
-          <w:sdtPr>
-            <w:id w:val="111145805"/>
-            <w:bibliography/>
-          </w:sdtPr>
-          <w:sdtEndPr/>
-          <w:sdtContent>
-            <w:p>
-              <w:pPr>
-                <w:pStyle w:val="Literaturverzeichnis"/>
-                <w:ind w:left="720" w:hanging="720"/>
-                <w:rPr>
-                  <w:noProof/>
-                  <w:sz w:val="24"/>
-                  <w:szCs w:val="24"/>
-                </w:rPr>
-              </w:pPr>
-              <w:r>
-                <w:fldChar w:fldCharType="begin"/>
-              </w:r>
-              <w:r>
-                <w:instrText>BIBLIOGRAPHY</w:instrText>
-              </w:r>
-              <w:r>
-                <w:fldChar w:fldCharType="separate"/>
-              </w:r>
-              <w:r>
-                <w:rPr>
-                  <w:noProof/>
-                </w:rPr>
-                <w:t>(kein Datum).</w:t>
-              </w:r>
-            </w:p>
-            <w:p>
-              <w:pPr>
-                <w:pStyle w:val="Literaturverzeichnis"/>
-                <w:ind w:left="720" w:hanging="720"/>
-                <w:rPr>
-                  <w:noProof/>
-                </w:rPr>
-              </w:pPr>
-              <w:r>
-                <w:rPr>
-                  <w:noProof/>
-                </w:rPr>
-                <w:t xml:space="preserve">CameraLink Spec, C. (Oktober 2000). </w:t>
-              </w:r>
-              <w:r>
-                <w:rPr>
-                  <w:i/>
-                  <w:iCs/>
-                  <w:noProof/>
-                </w:rPr>
-                <w:t>imagelabs CameraLink Spec</w:t>
-              </w:r>
-              <w:r>
-                <w:rPr>
-                  <w:noProof/>
-                </w:rPr>
-                <w:t>. Von https://www.imagelabs.com/wp-content/uploads/2010/10/CameraLink5.pdf abgerufen</w:t>
-              </w:r>
-            </w:p>
-            <w:p>
-              <w:r>
-                <w:rPr>
-                  <w:b/>
-                  <w:bCs/>
-                </w:rPr>
-                <w:fldChar w:fldCharType="end"/>
-              </w:r>
-            </w:p>
-          </w:sdtContent>
-        </w:sdt>
-      </w:sdtContent>
-    </w:sdt>
-    <w:p>
-      <w:r>
-        <w:br w:type="page"/>
-      </w:r>
-    </w:p>
-    <w:p/>
+        <w:t>Interner Aufbau Modul „</w:t>
+      </w:r>
+      <w:r>
+        <w:t>DEBUG_</w:t>
+      </w:r>
+      <w:r>
+        <w:t>OBJECT_DETECTION“</w:t>
+      </w:r>
+      <w:bookmarkEnd w:id="144"/>
+    </w:p>
+    <w:p>
+      <w:r>
+        <w:fldChar w:fldCharType="begin"/>
+      </w:r>
+      <w:r>
+        <w:instrText xml:space="preserve"> REF _Ref79382222 \h </w:instrText>
+      </w:r>
+      <w:r>
+        <w:fldChar w:fldCharType="separate"/>
+      </w:r>
+      <w:r>
+        <w:t xml:space="preserve">Abbildung </w:t>
+      </w:r>
+      <w:r>
+        <w:rPr>
+          <w:noProof/>
+        </w:rPr>
+        <w:t>40</w:t>
+      </w:r>
+      <w:r>
+        <w:fldChar w:fldCharType="end"/>
+      </w:r>
+      <w:r>
+        <w:t xml:space="preserve"> </w:t>
+      </w:r>
+      <w:r>
+        <w:t xml:space="preserve">zeigt die grobe Funktionsweise </w:t>
+      </w:r>
+      <w:proofErr w:type="gramStart"/>
+      <w:r>
+        <w:t>de</w:t>
+      </w:r>
+      <w:r>
+        <w:t>s Modul</w:t>
+      </w:r>
+      <w:proofErr w:type="gramEnd"/>
+      <w:r>
+        <w:t xml:space="preserve"> „DEBUG_OBJECT_DETECTION“. </w:t>
+      </w:r>
+      <w:r>
+        <w:t>Sobald das Signal „</w:t>
+      </w:r>
+      <w:proofErr w:type="spellStart"/>
+      <w:r>
+        <w:t>pxl_center_x</w:t>
+      </w:r>
+      <w:proofErr w:type="spellEnd"/>
+      <w:r>
+        <w:t>“ und „</w:t>
+      </w:r>
+      <w:proofErr w:type="spellStart"/>
+      <w:r>
+        <w:t>det_obj_x_pos</w:t>
+      </w:r>
+      <w:proofErr w:type="spellEnd"/>
+      <w:r>
+        <w:t>“</w:t>
+      </w:r>
+      <w:r>
+        <w:t>, repräsentativ für die X-Achse</w:t>
+      </w:r>
+      <w:r>
+        <w:t>, übereinstimmen</w:t>
+      </w:r>
+      <w:r>
+        <w:t>, werden die Farbsignale am Eingang ignoriert. Am Ausgang wird der Rot- und Blaukanal auf den Farbwert null gesetzt</w:t>
+      </w:r>
+      <w:r>
+        <w:t xml:space="preserve">, jedoch </w:t>
+      </w:r>
+      <w:r>
+        <w:t>der Grünkanal wird auf den Maximalwert von 255 gesetzt. Dies resultiert in einem stechenden Grün</w:t>
+      </w:r>
+      <w:r>
+        <w:t xml:space="preserve"> für den betroffenen Farbwert.</w:t>
+      </w:r>
+      <w:r>
+        <w:t xml:space="preserve"> </w:t>
+      </w:r>
+    </w:p>
+    <w:p>
+      <w:pPr>
+        <w:keepNext/>
+      </w:pPr>
+      <w:r>
+        <w:rPr>
+          <w:noProof/>
+        </w:rPr>
+        <w:drawing>
+          <wp:inline distT="0" distB="0" distL="0" distR="0" wp14:anchorId="4A6C672A" wp14:editId="579EB8B8">
+            <wp:extent cx="5760720" cy="3376824"/>
+            <wp:effectExtent l="0" t="0" r="0" b="0"/>
+            <wp:docPr id="60" name="Grafik 60"/>
+            <wp:cNvGraphicFramePr>
+              <a:graphicFrameLocks xmlns:a="http://schemas.openxmlformats.org/drawingml/2006/main" noChangeAspect="1"/>
+            </wp:cNvGraphicFramePr>
+            <a:graphic xmlns:a="http://schemas.openxmlformats.org/drawingml/2006/main">
+              <a:graphicData uri="http://schemas.openxmlformats.org/drawingml/2006/picture">
+                <pic:pic xmlns:pic="http://schemas.openxmlformats.org/drawingml/2006/picture">
+                  <pic:nvPicPr>
+                    <pic:cNvPr id="60" name="Grafik 60"/>
+                    <pic:cNvPicPr>
+                      <a:picLocks noChangeAspect="1" noChangeArrowheads="1"/>
+                    </pic:cNvPicPr>
+                  </pic:nvPicPr>
+                  <pic:blipFill>
+                    <a:blip r:embed="rId57" cstate="print">
+                      <a:extLst>
+                        <a:ext uri="{28A0092B-C50C-407E-A947-70E740481C1C}">
+                          <a14:useLocalDpi xmlns:a14="http://schemas.microsoft.com/office/drawing/2010/main" val="0"/>
+                        </a:ext>
+                      </a:extLst>
+                    </a:blip>
+                    <a:stretch>
+                      <a:fillRect/>
+                    </a:stretch>
+                  </pic:blipFill>
+                  <pic:spPr bwMode="auto">
+                    <a:xfrm>
+                      <a:off x="0" y="0"/>
+                      <a:ext cx="5760720" cy="3376824"/>
+                    </a:xfrm>
+                    <a:prstGeom prst="rect">
+                      <a:avLst/>
+                    </a:prstGeom>
+                    <a:noFill/>
+                    <a:ln>
+                      <a:noFill/>
+                    </a:ln>
+                  </pic:spPr>
+                </pic:pic>
+              </a:graphicData>
+            </a:graphic>
+          </wp:inline>
+        </w:drawing>
+      </w:r>
+    </w:p>
+    <w:p>
+      <w:pPr>
+        <w:pStyle w:val="Beschriftung"/>
+        <w:jc w:val="center"/>
+      </w:pPr>
+      <w:bookmarkStart w:id="145" w:name="_Ref79382222"/>
+      <w:r>
+        <w:t xml:space="preserve">Abbildung </w:t>
+      </w:r>
+      <w:fldSimple w:instr=" SEQ Abbildung \* ARABIC ">
+        <w:r>
+          <w:rPr>
+            <w:noProof/>
+          </w:rPr>
+          <w:t>40</w:t>
+        </w:r>
+      </w:fldSimple>
+      <w:bookmarkEnd w:id="145"/>
+      <w:r>
+        <w:t xml:space="preserve">: </w:t>
+      </w:r>
+      <w:r>
+        <w:t>Vereinfachte Funktionsweise Modul „</w:t>
+      </w:r>
+      <w:r>
+        <w:t>DEBUG_OBJECT_DETECTION</w:t>
+      </w:r>
+      <w:r>
+        <w:t>“</w:t>
+      </w:r>
+    </w:p>
     <w:sectPr>
-      <w:footerReference w:type="default" r:id="rId52"/>
       <w:pgSz w:w="11906" w:h="16838"/>
       <w:pgMar w:top="1417" w:right="1417" w:bottom="1134" w:left="1417" w:header="708" w:footer="708" w:gutter="0"/>
       <w:cols w:space="708"/>
@@ -14967,16 +16400,16 @@
     </w:lvl>
   </w:abstractNum>
   <w:abstractNum w:abstractNumId="1" w15:restartNumberingAfterBreak="0">
-    <w:nsid w:val="326E5218"/>
+    <w:nsid w:val="0D5C319A"/>
     <w:multiLevelType w:val="hybridMultilevel"/>
-    <w:tmpl w:val="64AA27F4"/>
+    <w:tmpl w:val="1E6A20B8"/>
     <w:lvl w:ilvl="0" w:tplc="04070001">
       <w:start w:val="1"/>
       <w:numFmt w:val="bullet"/>
       <w:lvlText w:val=""/>
       <w:lvlJc w:val="left"/>
       <w:pPr>
-        <w:ind w:left="1434" w:hanging="360"/>
+        <w:ind w:left="720" w:hanging="360"/>
       </w:pPr>
       <w:rPr>
         <w:rFonts w:ascii="Symbol" w:hAnsi="Symbol" w:hint="default"/>
@@ -14988,7 +16421,7 @@
       <w:lvlText w:val="o"/>
       <w:lvlJc w:val="left"/>
       <w:pPr>
-        <w:ind w:left="2154" w:hanging="360"/>
+        <w:ind w:left="1440" w:hanging="360"/>
       </w:pPr>
       <w:rPr>
         <w:rFonts w:ascii="Courier New" w:hAnsi="Courier New" w:cs="Courier New" w:hint="default"/>
@@ -15000,7 +16433,7 @@
       <w:lvlText w:val=""/>
       <w:lvlJc w:val="left"/>
       <w:pPr>
-        <w:ind w:left="2874" w:hanging="360"/>
+        <w:ind w:left="2160" w:hanging="360"/>
       </w:pPr>
       <w:rPr>
         <w:rFonts w:ascii="Wingdings" w:hAnsi="Wingdings" w:hint="default"/>
@@ -15012,7 +16445,7 @@
       <w:lvlText w:val=""/>
       <w:lvlJc w:val="left"/>
       <w:pPr>
-        <w:ind w:left="3594" w:hanging="360"/>
+        <w:ind w:left="2880" w:hanging="360"/>
       </w:pPr>
       <w:rPr>
         <w:rFonts w:ascii="Symbol" w:hAnsi="Symbol" w:hint="default"/>
@@ -15024,7 +16457,7 @@
       <w:lvlText w:val="o"/>
       <w:lvlJc w:val="left"/>
       <w:pPr>
-        <w:ind w:left="4314" w:hanging="360"/>
+        <w:ind w:left="3600" w:hanging="360"/>
       </w:pPr>
       <w:rPr>
         <w:rFonts w:ascii="Courier New" w:hAnsi="Courier New" w:cs="Courier New" w:hint="default"/>
@@ -15036,7 +16469,7 @@
       <w:lvlText w:val=""/>
       <w:lvlJc w:val="left"/>
       <w:pPr>
-        <w:ind w:left="5034" w:hanging="360"/>
+        <w:ind w:left="4320" w:hanging="360"/>
       </w:pPr>
       <w:rPr>
         <w:rFonts w:ascii="Wingdings" w:hAnsi="Wingdings" w:hint="default"/>
@@ -15048,7 +16481,7 @@
       <w:lvlText w:val=""/>
       <w:lvlJc w:val="left"/>
       <w:pPr>
-        <w:ind w:left="5754" w:hanging="360"/>
+        <w:ind w:left="5040" w:hanging="360"/>
       </w:pPr>
       <w:rPr>
         <w:rFonts w:ascii="Symbol" w:hAnsi="Symbol" w:hint="default"/>
@@ -15060,7 +16493,7 @@
       <w:lvlText w:val="o"/>
       <w:lvlJc w:val="left"/>
       <w:pPr>
-        <w:ind w:left="6474" w:hanging="360"/>
+        <w:ind w:left="5760" w:hanging="360"/>
       </w:pPr>
       <w:rPr>
         <w:rFonts w:ascii="Courier New" w:hAnsi="Courier New" w:cs="Courier New" w:hint="default"/>
@@ -15072,7 +16505,7 @@
       <w:lvlText w:val=""/>
       <w:lvlJc w:val="left"/>
       <w:pPr>
-        <w:ind w:left="7194" w:hanging="360"/>
+        <w:ind w:left="6480" w:hanging="360"/>
       </w:pPr>
       <w:rPr>
         <w:rFonts w:ascii="Wingdings" w:hAnsi="Wingdings" w:hint="default"/>
@@ -15080,16 +16513,16 @@
     </w:lvl>
   </w:abstractNum>
   <w:abstractNum w:abstractNumId="2" w15:restartNumberingAfterBreak="0">
-    <w:nsid w:val="44B51C24"/>
+    <w:nsid w:val="326E5218"/>
     <w:multiLevelType w:val="hybridMultilevel"/>
-    <w:tmpl w:val="74FAFC46"/>
+    <w:tmpl w:val="64AA27F4"/>
     <w:lvl w:ilvl="0" w:tplc="04070001">
       <w:start w:val="1"/>
       <w:numFmt w:val="bullet"/>
       <w:lvlText w:val=""/>
       <w:lvlJc w:val="left"/>
       <w:pPr>
-        <w:ind w:left="720" w:hanging="360"/>
+        <w:ind w:left="1434" w:hanging="360"/>
       </w:pPr>
       <w:rPr>
         <w:rFonts w:ascii="Symbol" w:hAnsi="Symbol" w:hint="default"/>
@@ -15101,7 +16534,7 @@
       <w:lvlText w:val="o"/>
       <w:lvlJc w:val="left"/>
       <w:pPr>
-        <w:ind w:left="1440" w:hanging="360"/>
+        <w:ind w:left="2154" w:hanging="360"/>
       </w:pPr>
       <w:rPr>
         <w:rFonts w:ascii="Courier New" w:hAnsi="Courier New" w:cs="Courier New" w:hint="default"/>
@@ -15113,7 +16546,7 @@
       <w:lvlText w:val=""/>
       <w:lvlJc w:val="left"/>
       <w:pPr>
-        <w:ind w:left="2160" w:hanging="360"/>
+        <w:ind w:left="2874" w:hanging="360"/>
       </w:pPr>
       <w:rPr>
         <w:rFonts w:ascii="Wingdings" w:hAnsi="Wingdings" w:hint="default"/>
@@ -15125,7 +16558,7 @@
       <w:lvlText w:val=""/>
       <w:lvlJc w:val="left"/>
       <w:pPr>
-        <w:ind w:left="2880" w:hanging="360"/>
+        <w:ind w:left="3594" w:hanging="360"/>
       </w:pPr>
       <w:rPr>
         <w:rFonts w:ascii="Symbol" w:hAnsi="Symbol" w:hint="default"/>
@@ -15137,7 +16570,7 @@
       <w:lvlText w:val="o"/>
       <w:lvlJc w:val="left"/>
       <w:pPr>
-        <w:ind w:left="3600" w:hanging="360"/>
+        <w:ind w:left="4314" w:hanging="360"/>
       </w:pPr>
       <w:rPr>
         <w:rFonts w:ascii="Courier New" w:hAnsi="Courier New" w:cs="Courier New" w:hint="default"/>
@@ -15149,7 +16582,7 @@
       <w:lvlText w:val=""/>
       <w:lvlJc w:val="left"/>
       <w:pPr>
-        <w:ind w:left="4320" w:hanging="360"/>
+        <w:ind w:left="5034" w:hanging="360"/>
       </w:pPr>
       <w:rPr>
         <w:rFonts w:ascii="Wingdings" w:hAnsi="Wingdings" w:hint="default"/>
@@ -15161,7 +16594,7 @@
       <w:lvlText w:val=""/>
       <w:lvlJc w:val="left"/>
       <w:pPr>
-        <w:ind w:left="5040" w:hanging="360"/>
+        <w:ind w:left="5754" w:hanging="360"/>
       </w:pPr>
       <w:rPr>
         <w:rFonts w:ascii="Symbol" w:hAnsi="Symbol" w:hint="default"/>
@@ -15173,7 +16606,7 @@
       <w:lvlText w:val="o"/>
       <w:lvlJc w:val="left"/>
       <w:pPr>
-        <w:ind w:left="5760" w:hanging="360"/>
+        <w:ind w:left="6474" w:hanging="360"/>
       </w:pPr>
       <w:rPr>
         <w:rFonts w:ascii="Courier New" w:hAnsi="Courier New" w:cs="Courier New" w:hint="default"/>
@@ -15185,7 +16618,7 @@
       <w:lvlText w:val=""/>
       <w:lvlJc w:val="left"/>
       <w:pPr>
-        <w:ind w:left="6480" w:hanging="360"/>
+        <w:ind w:left="7194" w:hanging="360"/>
       </w:pPr>
       <w:rPr>
         <w:rFonts w:ascii="Wingdings" w:hAnsi="Wingdings" w:hint="default"/>
@@ -15193,9 +16626,9 @@
     </w:lvl>
   </w:abstractNum>
   <w:abstractNum w:abstractNumId="3" w15:restartNumberingAfterBreak="0">
-    <w:nsid w:val="4C786E7A"/>
+    <w:nsid w:val="3FD22149"/>
     <w:multiLevelType w:val="hybridMultilevel"/>
-    <w:tmpl w:val="2A7C1E54"/>
+    <w:tmpl w:val="5894AB84"/>
     <w:lvl w:ilvl="0" w:tplc="04070001">
       <w:start w:val="1"/>
       <w:numFmt w:val="bullet"/>
@@ -15306,9 +16739,9 @@
     </w:lvl>
   </w:abstractNum>
   <w:abstractNum w:abstractNumId="4" w15:restartNumberingAfterBreak="0">
-    <w:nsid w:val="74A53847"/>
+    <w:nsid w:val="44B51C24"/>
     <w:multiLevelType w:val="hybridMultilevel"/>
-    <w:tmpl w:val="8F88F8B6"/>
+    <w:tmpl w:val="74FAFC46"/>
     <w:lvl w:ilvl="0" w:tplc="04070001">
       <w:start w:val="1"/>
       <w:numFmt w:val="bullet"/>
@@ -15418,20 +16851,484 @@
       </w:rPr>
     </w:lvl>
   </w:abstractNum>
+  <w:abstractNum w:abstractNumId="5" w15:restartNumberingAfterBreak="0">
+    <w:nsid w:val="4C786E7A"/>
+    <w:multiLevelType w:val="hybridMultilevel"/>
+    <w:tmpl w:val="2A7C1E54"/>
+    <w:lvl w:ilvl="0" w:tplc="04070001">
+      <w:start w:val="1"/>
+      <w:numFmt w:val="bullet"/>
+      <w:lvlText w:val=""/>
+      <w:lvlJc w:val="left"/>
+      <w:pPr>
+        <w:ind w:left="720" w:hanging="360"/>
+      </w:pPr>
+      <w:rPr>
+        <w:rFonts w:ascii="Symbol" w:hAnsi="Symbol" w:hint="default"/>
+      </w:rPr>
+    </w:lvl>
+    <w:lvl w:ilvl="1" w:tplc="04070003" w:tentative="1">
+      <w:start w:val="1"/>
+      <w:numFmt w:val="bullet"/>
+      <w:lvlText w:val="o"/>
+      <w:lvlJc w:val="left"/>
+      <w:pPr>
+        <w:ind w:left="1440" w:hanging="360"/>
+      </w:pPr>
+      <w:rPr>
+        <w:rFonts w:ascii="Courier New" w:hAnsi="Courier New" w:cs="Courier New" w:hint="default"/>
+      </w:rPr>
+    </w:lvl>
+    <w:lvl w:ilvl="2" w:tplc="04070005" w:tentative="1">
+      <w:start w:val="1"/>
+      <w:numFmt w:val="bullet"/>
+      <w:lvlText w:val=""/>
+      <w:lvlJc w:val="left"/>
+      <w:pPr>
+        <w:ind w:left="2160" w:hanging="360"/>
+      </w:pPr>
+      <w:rPr>
+        <w:rFonts w:ascii="Wingdings" w:hAnsi="Wingdings" w:hint="default"/>
+      </w:rPr>
+    </w:lvl>
+    <w:lvl w:ilvl="3" w:tplc="04070001" w:tentative="1">
+      <w:start w:val="1"/>
+      <w:numFmt w:val="bullet"/>
+      <w:lvlText w:val=""/>
+      <w:lvlJc w:val="left"/>
+      <w:pPr>
+        <w:ind w:left="2880" w:hanging="360"/>
+      </w:pPr>
+      <w:rPr>
+        <w:rFonts w:ascii="Symbol" w:hAnsi="Symbol" w:hint="default"/>
+      </w:rPr>
+    </w:lvl>
+    <w:lvl w:ilvl="4" w:tplc="04070003" w:tentative="1">
+      <w:start w:val="1"/>
+      <w:numFmt w:val="bullet"/>
+      <w:lvlText w:val="o"/>
+      <w:lvlJc w:val="left"/>
+      <w:pPr>
+        <w:ind w:left="3600" w:hanging="360"/>
+      </w:pPr>
+      <w:rPr>
+        <w:rFonts w:ascii="Courier New" w:hAnsi="Courier New" w:cs="Courier New" w:hint="default"/>
+      </w:rPr>
+    </w:lvl>
+    <w:lvl w:ilvl="5" w:tplc="04070005" w:tentative="1">
+      <w:start w:val="1"/>
+      <w:numFmt w:val="bullet"/>
+      <w:lvlText w:val=""/>
+      <w:lvlJc w:val="left"/>
+      <w:pPr>
+        <w:ind w:left="4320" w:hanging="360"/>
+      </w:pPr>
+      <w:rPr>
+        <w:rFonts w:ascii="Wingdings" w:hAnsi="Wingdings" w:hint="default"/>
+      </w:rPr>
+    </w:lvl>
+    <w:lvl w:ilvl="6" w:tplc="04070001" w:tentative="1">
+      <w:start w:val="1"/>
+      <w:numFmt w:val="bullet"/>
+      <w:lvlText w:val=""/>
+      <w:lvlJc w:val="left"/>
+      <w:pPr>
+        <w:ind w:left="5040" w:hanging="360"/>
+      </w:pPr>
+      <w:rPr>
+        <w:rFonts w:ascii="Symbol" w:hAnsi="Symbol" w:hint="default"/>
+      </w:rPr>
+    </w:lvl>
+    <w:lvl w:ilvl="7" w:tplc="04070003" w:tentative="1">
+      <w:start w:val="1"/>
+      <w:numFmt w:val="bullet"/>
+      <w:lvlText w:val="o"/>
+      <w:lvlJc w:val="left"/>
+      <w:pPr>
+        <w:ind w:left="5760" w:hanging="360"/>
+      </w:pPr>
+      <w:rPr>
+        <w:rFonts w:ascii="Courier New" w:hAnsi="Courier New" w:cs="Courier New" w:hint="default"/>
+      </w:rPr>
+    </w:lvl>
+    <w:lvl w:ilvl="8" w:tplc="04070005" w:tentative="1">
+      <w:start w:val="1"/>
+      <w:numFmt w:val="bullet"/>
+      <w:lvlText w:val=""/>
+      <w:lvlJc w:val="left"/>
+      <w:pPr>
+        <w:ind w:left="6480" w:hanging="360"/>
+      </w:pPr>
+      <w:rPr>
+        <w:rFonts w:ascii="Wingdings" w:hAnsi="Wingdings" w:hint="default"/>
+      </w:rPr>
+    </w:lvl>
+  </w:abstractNum>
+  <w:abstractNum w:abstractNumId="6" w15:restartNumberingAfterBreak="0">
+    <w:nsid w:val="71BC11C0"/>
+    <w:multiLevelType w:val="hybridMultilevel"/>
+    <w:tmpl w:val="2A020778"/>
+    <w:lvl w:ilvl="0" w:tplc="04070001">
+      <w:start w:val="1"/>
+      <w:numFmt w:val="bullet"/>
+      <w:lvlText w:val=""/>
+      <w:lvlJc w:val="left"/>
+      <w:pPr>
+        <w:ind w:left="720" w:hanging="360"/>
+      </w:pPr>
+      <w:rPr>
+        <w:rFonts w:ascii="Symbol" w:hAnsi="Symbol" w:hint="default"/>
+      </w:rPr>
+    </w:lvl>
+    <w:lvl w:ilvl="1" w:tplc="04070003" w:tentative="1">
+      <w:start w:val="1"/>
+      <w:numFmt w:val="bullet"/>
+      <w:lvlText w:val="o"/>
+      <w:lvlJc w:val="left"/>
+      <w:pPr>
+        <w:ind w:left="1440" w:hanging="360"/>
+      </w:pPr>
+      <w:rPr>
+        <w:rFonts w:ascii="Courier New" w:hAnsi="Courier New" w:cs="Courier New" w:hint="default"/>
+      </w:rPr>
+    </w:lvl>
+    <w:lvl w:ilvl="2" w:tplc="04070005" w:tentative="1">
+      <w:start w:val="1"/>
+      <w:numFmt w:val="bullet"/>
+      <w:lvlText w:val=""/>
+      <w:lvlJc w:val="left"/>
+      <w:pPr>
+        <w:ind w:left="2160" w:hanging="360"/>
+      </w:pPr>
+      <w:rPr>
+        <w:rFonts w:ascii="Wingdings" w:hAnsi="Wingdings" w:hint="default"/>
+      </w:rPr>
+    </w:lvl>
+    <w:lvl w:ilvl="3" w:tplc="04070001" w:tentative="1">
+      <w:start w:val="1"/>
+      <w:numFmt w:val="bullet"/>
+      <w:lvlText w:val=""/>
+      <w:lvlJc w:val="left"/>
+      <w:pPr>
+        <w:ind w:left="2880" w:hanging="360"/>
+      </w:pPr>
+      <w:rPr>
+        <w:rFonts w:ascii="Symbol" w:hAnsi="Symbol" w:hint="default"/>
+      </w:rPr>
+    </w:lvl>
+    <w:lvl w:ilvl="4" w:tplc="04070003" w:tentative="1">
+      <w:start w:val="1"/>
+      <w:numFmt w:val="bullet"/>
+      <w:lvlText w:val="o"/>
+      <w:lvlJc w:val="left"/>
+      <w:pPr>
+        <w:ind w:left="3600" w:hanging="360"/>
+      </w:pPr>
+      <w:rPr>
+        <w:rFonts w:ascii="Courier New" w:hAnsi="Courier New" w:cs="Courier New" w:hint="default"/>
+      </w:rPr>
+    </w:lvl>
+    <w:lvl w:ilvl="5" w:tplc="04070005" w:tentative="1">
+      <w:start w:val="1"/>
+      <w:numFmt w:val="bullet"/>
+      <w:lvlText w:val=""/>
+      <w:lvlJc w:val="left"/>
+      <w:pPr>
+        <w:ind w:left="4320" w:hanging="360"/>
+      </w:pPr>
+      <w:rPr>
+        <w:rFonts w:ascii="Wingdings" w:hAnsi="Wingdings" w:hint="default"/>
+      </w:rPr>
+    </w:lvl>
+    <w:lvl w:ilvl="6" w:tplc="04070001" w:tentative="1">
+      <w:start w:val="1"/>
+      <w:numFmt w:val="bullet"/>
+      <w:lvlText w:val=""/>
+      <w:lvlJc w:val="left"/>
+      <w:pPr>
+        <w:ind w:left="5040" w:hanging="360"/>
+      </w:pPr>
+      <w:rPr>
+        <w:rFonts w:ascii="Symbol" w:hAnsi="Symbol" w:hint="default"/>
+      </w:rPr>
+    </w:lvl>
+    <w:lvl w:ilvl="7" w:tplc="04070003" w:tentative="1">
+      <w:start w:val="1"/>
+      <w:numFmt w:val="bullet"/>
+      <w:lvlText w:val="o"/>
+      <w:lvlJc w:val="left"/>
+      <w:pPr>
+        <w:ind w:left="5760" w:hanging="360"/>
+      </w:pPr>
+      <w:rPr>
+        <w:rFonts w:ascii="Courier New" w:hAnsi="Courier New" w:cs="Courier New" w:hint="default"/>
+      </w:rPr>
+    </w:lvl>
+    <w:lvl w:ilvl="8" w:tplc="04070005" w:tentative="1">
+      <w:start w:val="1"/>
+      <w:numFmt w:val="bullet"/>
+      <w:lvlText w:val=""/>
+      <w:lvlJc w:val="left"/>
+      <w:pPr>
+        <w:ind w:left="6480" w:hanging="360"/>
+      </w:pPr>
+      <w:rPr>
+        <w:rFonts w:ascii="Wingdings" w:hAnsi="Wingdings" w:hint="default"/>
+      </w:rPr>
+    </w:lvl>
+  </w:abstractNum>
+  <w:abstractNum w:abstractNumId="7" w15:restartNumberingAfterBreak="0">
+    <w:nsid w:val="74A53847"/>
+    <w:multiLevelType w:val="hybridMultilevel"/>
+    <w:tmpl w:val="8F88F8B6"/>
+    <w:lvl w:ilvl="0" w:tplc="04070001">
+      <w:start w:val="1"/>
+      <w:numFmt w:val="bullet"/>
+      <w:lvlText w:val=""/>
+      <w:lvlJc w:val="left"/>
+      <w:pPr>
+        <w:ind w:left="720" w:hanging="360"/>
+      </w:pPr>
+      <w:rPr>
+        <w:rFonts w:ascii="Symbol" w:hAnsi="Symbol" w:hint="default"/>
+      </w:rPr>
+    </w:lvl>
+    <w:lvl w:ilvl="1" w:tplc="04070003" w:tentative="1">
+      <w:start w:val="1"/>
+      <w:numFmt w:val="bullet"/>
+      <w:lvlText w:val="o"/>
+      <w:lvlJc w:val="left"/>
+      <w:pPr>
+        <w:ind w:left="1440" w:hanging="360"/>
+      </w:pPr>
+      <w:rPr>
+        <w:rFonts w:ascii="Courier New" w:hAnsi="Courier New" w:cs="Courier New" w:hint="default"/>
+      </w:rPr>
+    </w:lvl>
+    <w:lvl w:ilvl="2" w:tplc="04070005" w:tentative="1">
+      <w:start w:val="1"/>
+      <w:numFmt w:val="bullet"/>
+      <w:lvlText w:val=""/>
+      <w:lvlJc w:val="left"/>
+      <w:pPr>
+        <w:ind w:left="2160" w:hanging="360"/>
+      </w:pPr>
+      <w:rPr>
+        <w:rFonts w:ascii="Wingdings" w:hAnsi="Wingdings" w:hint="default"/>
+      </w:rPr>
+    </w:lvl>
+    <w:lvl w:ilvl="3" w:tplc="04070001" w:tentative="1">
+      <w:start w:val="1"/>
+      <w:numFmt w:val="bullet"/>
+      <w:lvlText w:val=""/>
+      <w:lvlJc w:val="left"/>
+      <w:pPr>
+        <w:ind w:left="2880" w:hanging="360"/>
+      </w:pPr>
+      <w:rPr>
+        <w:rFonts w:ascii="Symbol" w:hAnsi="Symbol" w:hint="default"/>
+      </w:rPr>
+    </w:lvl>
+    <w:lvl w:ilvl="4" w:tplc="04070003" w:tentative="1">
+      <w:start w:val="1"/>
+      <w:numFmt w:val="bullet"/>
+      <w:lvlText w:val="o"/>
+      <w:lvlJc w:val="left"/>
+      <w:pPr>
+        <w:ind w:left="3600" w:hanging="360"/>
+      </w:pPr>
+      <w:rPr>
+        <w:rFonts w:ascii="Courier New" w:hAnsi="Courier New" w:cs="Courier New" w:hint="default"/>
+      </w:rPr>
+    </w:lvl>
+    <w:lvl w:ilvl="5" w:tplc="04070005" w:tentative="1">
+      <w:start w:val="1"/>
+      <w:numFmt w:val="bullet"/>
+      <w:lvlText w:val=""/>
+      <w:lvlJc w:val="left"/>
+      <w:pPr>
+        <w:ind w:left="4320" w:hanging="360"/>
+      </w:pPr>
+      <w:rPr>
+        <w:rFonts w:ascii="Wingdings" w:hAnsi="Wingdings" w:hint="default"/>
+      </w:rPr>
+    </w:lvl>
+    <w:lvl w:ilvl="6" w:tplc="04070001" w:tentative="1">
+      <w:start w:val="1"/>
+      <w:numFmt w:val="bullet"/>
+      <w:lvlText w:val=""/>
+      <w:lvlJc w:val="left"/>
+      <w:pPr>
+        <w:ind w:left="5040" w:hanging="360"/>
+      </w:pPr>
+      <w:rPr>
+        <w:rFonts w:ascii="Symbol" w:hAnsi="Symbol" w:hint="default"/>
+      </w:rPr>
+    </w:lvl>
+    <w:lvl w:ilvl="7" w:tplc="04070003" w:tentative="1">
+      <w:start w:val="1"/>
+      <w:numFmt w:val="bullet"/>
+      <w:lvlText w:val="o"/>
+      <w:lvlJc w:val="left"/>
+      <w:pPr>
+        <w:ind w:left="5760" w:hanging="360"/>
+      </w:pPr>
+      <w:rPr>
+        <w:rFonts w:ascii="Courier New" w:hAnsi="Courier New" w:cs="Courier New" w:hint="default"/>
+      </w:rPr>
+    </w:lvl>
+    <w:lvl w:ilvl="8" w:tplc="04070005" w:tentative="1">
+      <w:start w:val="1"/>
+      <w:numFmt w:val="bullet"/>
+      <w:lvlText w:val=""/>
+      <w:lvlJc w:val="left"/>
+      <w:pPr>
+        <w:ind w:left="6480" w:hanging="360"/>
+      </w:pPr>
+      <w:rPr>
+        <w:rFonts w:ascii="Wingdings" w:hAnsi="Wingdings" w:hint="default"/>
+      </w:rPr>
+    </w:lvl>
+  </w:abstractNum>
+  <w:abstractNum w:abstractNumId="8" w15:restartNumberingAfterBreak="0">
+    <w:nsid w:val="7A7A665F"/>
+    <w:multiLevelType w:val="hybridMultilevel"/>
+    <w:tmpl w:val="54827966"/>
+    <w:lvl w:ilvl="0" w:tplc="04070001">
+      <w:start w:val="1"/>
+      <w:numFmt w:val="bullet"/>
+      <w:lvlText w:val=""/>
+      <w:lvlJc w:val="left"/>
+      <w:pPr>
+        <w:ind w:left="720" w:hanging="360"/>
+      </w:pPr>
+      <w:rPr>
+        <w:rFonts w:ascii="Symbol" w:hAnsi="Symbol" w:hint="default"/>
+      </w:rPr>
+    </w:lvl>
+    <w:lvl w:ilvl="1" w:tplc="04070003" w:tentative="1">
+      <w:start w:val="1"/>
+      <w:numFmt w:val="bullet"/>
+      <w:lvlText w:val="o"/>
+      <w:lvlJc w:val="left"/>
+      <w:pPr>
+        <w:ind w:left="1440" w:hanging="360"/>
+      </w:pPr>
+      <w:rPr>
+        <w:rFonts w:ascii="Courier New" w:hAnsi="Courier New" w:cs="Courier New" w:hint="default"/>
+      </w:rPr>
+    </w:lvl>
+    <w:lvl w:ilvl="2" w:tplc="04070005" w:tentative="1">
+      <w:start w:val="1"/>
+      <w:numFmt w:val="bullet"/>
+      <w:lvlText w:val=""/>
+      <w:lvlJc w:val="left"/>
+      <w:pPr>
+        <w:ind w:left="2160" w:hanging="360"/>
+      </w:pPr>
+      <w:rPr>
+        <w:rFonts w:ascii="Wingdings" w:hAnsi="Wingdings" w:hint="default"/>
+      </w:rPr>
+    </w:lvl>
+    <w:lvl w:ilvl="3" w:tplc="04070001" w:tentative="1">
+      <w:start w:val="1"/>
+      <w:numFmt w:val="bullet"/>
+      <w:lvlText w:val=""/>
+      <w:lvlJc w:val="left"/>
+      <w:pPr>
+        <w:ind w:left="2880" w:hanging="360"/>
+      </w:pPr>
+      <w:rPr>
+        <w:rFonts w:ascii="Symbol" w:hAnsi="Symbol" w:hint="default"/>
+      </w:rPr>
+    </w:lvl>
+    <w:lvl w:ilvl="4" w:tplc="04070003" w:tentative="1">
+      <w:start w:val="1"/>
+      <w:numFmt w:val="bullet"/>
+      <w:lvlText w:val="o"/>
+      <w:lvlJc w:val="left"/>
+      <w:pPr>
+        <w:ind w:left="3600" w:hanging="360"/>
+      </w:pPr>
+      <w:rPr>
+        <w:rFonts w:ascii="Courier New" w:hAnsi="Courier New" w:cs="Courier New" w:hint="default"/>
+      </w:rPr>
+    </w:lvl>
+    <w:lvl w:ilvl="5" w:tplc="04070005" w:tentative="1">
+      <w:start w:val="1"/>
+      <w:numFmt w:val="bullet"/>
+      <w:lvlText w:val=""/>
+      <w:lvlJc w:val="left"/>
+      <w:pPr>
+        <w:ind w:left="4320" w:hanging="360"/>
+      </w:pPr>
+      <w:rPr>
+        <w:rFonts w:ascii="Wingdings" w:hAnsi="Wingdings" w:hint="default"/>
+      </w:rPr>
+    </w:lvl>
+    <w:lvl w:ilvl="6" w:tplc="04070001" w:tentative="1">
+      <w:start w:val="1"/>
+      <w:numFmt w:val="bullet"/>
+      <w:lvlText w:val=""/>
+      <w:lvlJc w:val="left"/>
+      <w:pPr>
+        <w:ind w:left="5040" w:hanging="360"/>
+      </w:pPr>
+      <w:rPr>
+        <w:rFonts w:ascii="Symbol" w:hAnsi="Symbol" w:hint="default"/>
+      </w:rPr>
+    </w:lvl>
+    <w:lvl w:ilvl="7" w:tplc="04070003" w:tentative="1">
+      <w:start w:val="1"/>
+      <w:numFmt w:val="bullet"/>
+      <w:lvlText w:val="o"/>
+      <w:lvlJc w:val="left"/>
+      <w:pPr>
+        <w:ind w:left="5760" w:hanging="360"/>
+      </w:pPr>
+      <w:rPr>
+        <w:rFonts w:ascii="Courier New" w:hAnsi="Courier New" w:cs="Courier New" w:hint="default"/>
+      </w:rPr>
+    </w:lvl>
+    <w:lvl w:ilvl="8" w:tplc="04070005" w:tentative="1">
+      <w:start w:val="1"/>
+      <w:numFmt w:val="bullet"/>
+      <w:lvlText w:val=""/>
+      <w:lvlJc w:val="left"/>
+      <w:pPr>
+        <w:ind w:left="6480" w:hanging="360"/>
+      </w:pPr>
+      <w:rPr>
+        <w:rFonts w:ascii="Wingdings" w:hAnsi="Wingdings" w:hint="default"/>
+      </w:rPr>
+    </w:lvl>
+  </w:abstractNum>
   <w:num w:numId="1">
-    <w:abstractNumId w:val="3"/>
+    <w:abstractNumId w:val="5"/>
   </w:num>
   <w:num w:numId="2">
-    <w:abstractNumId w:val="2"/>
+    <w:abstractNumId w:val="4"/>
   </w:num>
   <w:num w:numId="3">
     <w:abstractNumId w:val="0"/>
   </w:num>
   <w:num w:numId="4">
-    <w:abstractNumId w:val="1"/>
+    <w:abstractNumId w:val="2"/>
   </w:num>
   <w:num w:numId="5">
-    <w:abstractNumId w:val="4"/>
+    <w:abstractNumId w:val="7"/>
+  </w:num>
+  <w:num w:numId="6">
+    <w:abstractNumId w:val="6"/>
+  </w:num>
+  <w:num w:numId="7">
+    <w:abstractNumId w:val="3"/>
+  </w:num>
+  <w:num w:numId="8">
+    <w:abstractNumId w:val="8"/>
+  </w:num>
+  <w:num w:numId="9">
+    <w:abstractNumId w:val="1"/>
   </w:num>
 </w:numbering>
 </file>

</xml_diff>